<commit_message>
Pause Menu, Character Objects, Play Pause Step Fast Forward and Stop Game
</commit_message>
<xml_diff>
--- a/Documentation.docx
+++ b/Documentation.docx
@@ -59,7 +59,7 @@
           <w:r>
             <w:fldChar w:fldCharType="separate"/>
           </w:r>
-          <w:hyperlink w:anchor="_Toc127797948" w:history="1">
+          <w:hyperlink w:anchor="_Toc128749864" w:history="1">
             <w:r>
               <w:rPr>
                 <w:rStyle w:val="Hyperlink"/>
@@ -86,7 +86,7 @@
                 <w:noProof/>
                 <w:webHidden/>
               </w:rPr>
-              <w:instrText xml:space="preserve"> PAGEREF _Toc127797948 \h </w:instrText>
+              <w:instrText xml:space="preserve"> PAGEREF _Toc128749864 \h </w:instrText>
             </w:r>
             <w:r>
               <w:rPr>
@@ -129,7 +129,7 @@
               <w:lang w:eastAsia="en-GB"/>
             </w:rPr>
           </w:pPr>
-          <w:hyperlink w:anchor="_Toc127797949" w:history="1">
+          <w:hyperlink w:anchor="_Toc128749865" w:history="1">
             <w:r>
               <w:rPr>
                 <w:rStyle w:val="Hyperlink"/>
@@ -156,7 +156,7 @@
                 <w:noProof/>
                 <w:webHidden/>
               </w:rPr>
-              <w:instrText xml:space="preserve"> PAGEREF _Toc127797949 \h </w:instrText>
+              <w:instrText xml:space="preserve"> PAGEREF _Toc128749865 \h </w:instrText>
             </w:r>
             <w:r>
               <w:rPr>
@@ -199,7 +199,7 @@
               <w:lang w:eastAsia="en-GB"/>
             </w:rPr>
           </w:pPr>
-          <w:hyperlink w:anchor="_Toc127797950" w:history="1">
+          <w:hyperlink w:anchor="_Toc128749866" w:history="1">
             <w:r>
               <w:rPr>
                 <w:rStyle w:val="Hyperlink"/>
@@ -226,7 +226,7 @@
                 <w:noProof/>
                 <w:webHidden/>
               </w:rPr>
-              <w:instrText xml:space="preserve"> PAGEREF _Toc127797950 \h </w:instrText>
+              <w:instrText xml:space="preserve"> PAGEREF _Toc128749866 \h </w:instrText>
             </w:r>
             <w:r>
               <w:rPr>
@@ -269,7 +269,7 @@
               <w:lang w:eastAsia="en-GB"/>
             </w:rPr>
           </w:pPr>
-          <w:hyperlink w:anchor="_Toc127797951" w:history="1">
+          <w:hyperlink w:anchor="_Toc128749867" w:history="1">
             <w:r>
               <w:rPr>
                 <w:rStyle w:val="Hyperlink"/>
@@ -296,7 +296,7 @@
                 <w:noProof/>
                 <w:webHidden/>
               </w:rPr>
-              <w:instrText xml:space="preserve"> PAGEREF _Toc127797951 \h </w:instrText>
+              <w:instrText xml:space="preserve"> PAGEREF _Toc128749867 \h </w:instrText>
             </w:r>
             <w:r>
               <w:rPr>
@@ -339,7 +339,7 @@
               <w:lang w:eastAsia="en-GB"/>
             </w:rPr>
           </w:pPr>
-          <w:hyperlink w:anchor="_Toc127797952" w:history="1">
+          <w:hyperlink w:anchor="_Toc128749868" w:history="1">
             <w:r>
               <w:rPr>
                 <w:rStyle w:val="Hyperlink"/>
@@ -366,7 +366,7 @@
                 <w:noProof/>
                 <w:webHidden/>
               </w:rPr>
-              <w:instrText xml:space="preserve"> PAGEREF _Toc127797952 \h </w:instrText>
+              <w:instrText xml:space="preserve"> PAGEREF _Toc128749868 \h </w:instrText>
             </w:r>
             <w:r>
               <w:rPr>
@@ -409,7 +409,7 @@
               <w:lang w:eastAsia="en-GB"/>
             </w:rPr>
           </w:pPr>
-          <w:hyperlink w:anchor="_Toc127797953" w:history="1">
+          <w:hyperlink w:anchor="_Toc128749869" w:history="1">
             <w:r>
               <w:rPr>
                 <w:rStyle w:val="Hyperlink"/>
@@ -436,7 +436,7 @@
                 <w:noProof/>
                 <w:webHidden/>
               </w:rPr>
-              <w:instrText xml:space="preserve"> PAGEREF _Toc127797953 \h </w:instrText>
+              <w:instrText xml:space="preserve"> PAGEREF _Toc128749869 \h </w:instrText>
             </w:r>
             <w:r>
               <w:rPr>
@@ -479,7 +479,7 @@
               <w:lang w:eastAsia="en-GB"/>
             </w:rPr>
           </w:pPr>
-          <w:hyperlink w:anchor="_Toc127797954" w:history="1">
+          <w:hyperlink w:anchor="_Toc128749870" w:history="1">
             <w:r>
               <w:rPr>
                 <w:rStyle w:val="Hyperlink"/>
@@ -506,7 +506,7 @@
                 <w:noProof/>
                 <w:webHidden/>
               </w:rPr>
-              <w:instrText xml:space="preserve"> PAGEREF _Toc127797954 \h </w:instrText>
+              <w:instrText xml:space="preserve"> PAGEREF _Toc128749870 \h </w:instrText>
             </w:r>
             <w:r>
               <w:rPr>
@@ -549,7 +549,7 @@
               <w:lang w:eastAsia="en-GB"/>
             </w:rPr>
           </w:pPr>
-          <w:hyperlink w:anchor="_Toc127797955" w:history="1">
+          <w:hyperlink w:anchor="_Toc128749871" w:history="1">
             <w:r>
               <w:rPr>
                 <w:rStyle w:val="Hyperlink"/>
@@ -576,7 +576,7 @@
                 <w:noProof/>
                 <w:webHidden/>
               </w:rPr>
-              <w:instrText xml:space="preserve"> PAGEREF _Toc127797955 \h </w:instrText>
+              <w:instrText xml:space="preserve"> PAGEREF _Toc128749871 \h </w:instrText>
             </w:r>
             <w:r>
               <w:rPr>
@@ -619,7 +619,7 @@
               <w:lang w:eastAsia="en-GB"/>
             </w:rPr>
           </w:pPr>
-          <w:hyperlink w:anchor="_Toc127797956" w:history="1">
+          <w:hyperlink w:anchor="_Toc128749872" w:history="1">
             <w:r>
               <w:rPr>
                 <w:rStyle w:val="Hyperlink"/>
@@ -646,7 +646,7 @@
                 <w:noProof/>
                 <w:webHidden/>
               </w:rPr>
-              <w:instrText xml:space="preserve"> PAGEREF _Toc127797956 \h </w:instrText>
+              <w:instrText xml:space="preserve"> PAGEREF _Toc128749872 \h </w:instrText>
             </w:r>
             <w:r>
               <w:rPr>
@@ -689,7 +689,7 @@
               <w:lang w:eastAsia="en-GB"/>
             </w:rPr>
           </w:pPr>
-          <w:hyperlink w:anchor="_Toc127797957" w:history="1">
+          <w:hyperlink w:anchor="_Toc128749873" w:history="1">
             <w:r>
               <w:rPr>
                 <w:rStyle w:val="Hyperlink"/>
@@ -716,7 +716,7 @@
                 <w:noProof/>
                 <w:webHidden/>
               </w:rPr>
-              <w:instrText xml:space="preserve"> PAGEREF _Toc127797957 \h </w:instrText>
+              <w:instrText xml:space="preserve"> PAGEREF _Toc128749873 \h </w:instrText>
             </w:r>
             <w:r>
               <w:rPr>
@@ -759,7 +759,7 @@
               <w:lang w:eastAsia="en-GB"/>
             </w:rPr>
           </w:pPr>
-          <w:hyperlink w:anchor="_Toc127797958" w:history="1">
+          <w:hyperlink w:anchor="_Toc128749874" w:history="1">
             <w:r>
               <w:rPr>
                 <w:rStyle w:val="Hyperlink"/>
@@ -786,7 +786,7 @@
                 <w:noProof/>
                 <w:webHidden/>
               </w:rPr>
-              <w:instrText xml:space="preserve"> PAGEREF _Toc127797958 \h </w:instrText>
+              <w:instrText xml:space="preserve"> PAGEREF _Toc128749874 \h </w:instrText>
             </w:r>
             <w:r>
               <w:rPr>
@@ -829,7 +829,7 @@
               <w:lang w:eastAsia="en-GB"/>
             </w:rPr>
           </w:pPr>
-          <w:hyperlink w:anchor="_Toc127797959" w:history="1">
+          <w:hyperlink w:anchor="_Toc128749875" w:history="1">
             <w:r>
               <w:rPr>
                 <w:rStyle w:val="Hyperlink"/>
@@ -856,7 +856,7 @@
                 <w:noProof/>
                 <w:webHidden/>
               </w:rPr>
-              <w:instrText xml:space="preserve"> PAGEREF _Toc127797959 \h </w:instrText>
+              <w:instrText xml:space="preserve"> PAGEREF _Toc128749875 \h </w:instrText>
             </w:r>
             <w:r>
               <w:rPr>
@@ -899,7 +899,7 @@
               <w:lang w:eastAsia="en-GB"/>
             </w:rPr>
           </w:pPr>
-          <w:hyperlink w:anchor="_Toc127797960" w:history="1">
+          <w:hyperlink w:anchor="_Toc128749876" w:history="1">
             <w:r>
               <w:rPr>
                 <w:rStyle w:val="Hyperlink"/>
@@ -926,7 +926,7 @@
                 <w:noProof/>
                 <w:webHidden/>
               </w:rPr>
-              <w:instrText xml:space="preserve"> PAGEREF _Toc127797960 \h </w:instrText>
+              <w:instrText xml:space="preserve"> PAGEREF _Toc128749876 \h </w:instrText>
             </w:r>
             <w:r>
               <w:rPr>
@@ -969,7 +969,7 @@
               <w:lang w:eastAsia="en-GB"/>
             </w:rPr>
           </w:pPr>
-          <w:hyperlink w:anchor="_Toc127797961" w:history="1">
+          <w:hyperlink w:anchor="_Toc128749877" w:history="1">
             <w:r>
               <w:rPr>
                 <w:rStyle w:val="Hyperlink"/>
@@ -996,7 +996,7 @@
                 <w:noProof/>
                 <w:webHidden/>
               </w:rPr>
-              <w:instrText xml:space="preserve"> PAGEREF _Toc127797961 \h </w:instrText>
+              <w:instrText xml:space="preserve"> PAGEREF _Toc128749877 \h </w:instrText>
             </w:r>
             <w:r>
               <w:rPr>
@@ -1039,7 +1039,7 @@
               <w:lang w:eastAsia="en-GB"/>
             </w:rPr>
           </w:pPr>
-          <w:hyperlink w:anchor="_Toc127797962" w:history="1">
+          <w:hyperlink w:anchor="_Toc128749878" w:history="1">
             <w:r>
               <w:rPr>
                 <w:rStyle w:val="Hyperlink"/>
@@ -1066,7 +1066,7 @@
                 <w:noProof/>
                 <w:webHidden/>
               </w:rPr>
-              <w:instrText xml:space="preserve"> PAGEREF _Toc127797962 \h </w:instrText>
+              <w:instrText xml:space="preserve"> PAGEREF _Toc128749878 \h </w:instrText>
             </w:r>
             <w:r>
               <w:rPr>
@@ -1087,6 +1087,146 @@
                 <w:webHidden/>
               </w:rPr>
               <w:t>10</w:t>
+            </w:r>
+            <w:r>
+              <w:rPr>
+                <w:noProof/>
+                <w:webHidden/>
+              </w:rPr>
+              <w:fldChar w:fldCharType="end"/>
+            </w:r>
+          </w:hyperlink>
+        </w:p>
+        <w:p>
+          <w:pPr>
+            <w:pStyle w:val="TOC3"/>
+            <w:tabs>
+              <w:tab w:val="right" w:leader="dot" w:pos="9016"/>
+            </w:tabs>
+            <w:rPr>
+              <w:rFonts w:asciiTheme="minorHAnsi" w:eastAsiaTheme="minorEastAsia" w:hAnsiTheme="minorHAnsi" w:cstheme="minorBidi"/>
+              <w:noProof/>
+              <w:lang w:eastAsia="en-GB"/>
+            </w:rPr>
+          </w:pPr>
+          <w:hyperlink w:anchor="_Toc128749879" w:history="1">
+            <w:r>
+              <w:rPr>
+                <w:rStyle w:val="Hyperlink"/>
+                <w:noProof/>
+              </w:rPr>
+              <w:t>Sprint Summary:</w:t>
+            </w:r>
+            <w:r>
+              <w:rPr>
+                <w:noProof/>
+                <w:webHidden/>
+              </w:rPr>
+              <w:tab/>
+            </w:r>
+            <w:r>
+              <w:rPr>
+                <w:noProof/>
+                <w:webHidden/>
+              </w:rPr>
+              <w:fldChar w:fldCharType="begin"/>
+            </w:r>
+            <w:r>
+              <w:rPr>
+                <w:noProof/>
+                <w:webHidden/>
+              </w:rPr>
+              <w:instrText xml:space="preserve"> PAGEREF _Toc128749879 \h </w:instrText>
+            </w:r>
+            <w:r>
+              <w:rPr>
+                <w:noProof/>
+                <w:webHidden/>
+              </w:rPr>
+            </w:r>
+            <w:r>
+              <w:rPr>
+                <w:noProof/>
+                <w:webHidden/>
+              </w:rPr>
+              <w:fldChar w:fldCharType="separate"/>
+            </w:r>
+            <w:r>
+              <w:rPr>
+                <w:noProof/>
+                <w:webHidden/>
+              </w:rPr>
+              <w:t>11</w:t>
+            </w:r>
+            <w:r>
+              <w:rPr>
+                <w:noProof/>
+                <w:webHidden/>
+              </w:rPr>
+              <w:fldChar w:fldCharType="end"/>
+            </w:r>
+          </w:hyperlink>
+        </w:p>
+        <w:p>
+          <w:pPr>
+            <w:pStyle w:val="TOC3"/>
+            <w:tabs>
+              <w:tab w:val="right" w:leader="dot" w:pos="9016"/>
+            </w:tabs>
+            <w:rPr>
+              <w:rFonts w:asciiTheme="minorHAnsi" w:eastAsiaTheme="minorEastAsia" w:hAnsiTheme="minorHAnsi" w:cstheme="minorBidi"/>
+              <w:noProof/>
+              <w:lang w:eastAsia="en-GB"/>
+            </w:rPr>
+          </w:pPr>
+          <w:hyperlink w:anchor="_Toc128749880" w:history="1">
+            <w:r>
+              <w:rPr>
+                <w:rStyle w:val="Hyperlink"/>
+                <w:noProof/>
+              </w:rPr>
+              <w:t>Plan for Sprint 3:</w:t>
+            </w:r>
+            <w:r>
+              <w:rPr>
+                <w:noProof/>
+                <w:webHidden/>
+              </w:rPr>
+              <w:tab/>
+            </w:r>
+            <w:r>
+              <w:rPr>
+                <w:noProof/>
+                <w:webHidden/>
+              </w:rPr>
+              <w:fldChar w:fldCharType="begin"/>
+            </w:r>
+            <w:r>
+              <w:rPr>
+                <w:noProof/>
+                <w:webHidden/>
+              </w:rPr>
+              <w:instrText xml:space="preserve"> PAGEREF _Toc128749880 \h </w:instrText>
+            </w:r>
+            <w:r>
+              <w:rPr>
+                <w:noProof/>
+                <w:webHidden/>
+              </w:rPr>
+            </w:r>
+            <w:r>
+              <w:rPr>
+                <w:noProof/>
+                <w:webHidden/>
+              </w:rPr>
+              <w:fldChar w:fldCharType="separate"/>
+            </w:r>
+            <w:r>
+              <w:rPr>
+                <w:noProof/>
+                <w:webHidden/>
+              </w:rPr>
+              <w:t>11</w:t>
             </w:r>
             <w:r>
               <w:rPr>
@@ -1121,7 +1261,7 @@
       <w:pPr>
         <w:pStyle w:val="Heading1"/>
       </w:pPr>
-      <w:bookmarkStart w:id="0" w:name="_Toc127797948"/>
+      <w:bookmarkStart w:id="0" w:name="_Toc128749864"/>
       <w:r>
         <w:lastRenderedPageBreak/>
         <w:t>Sprint Backlog:</w:t>
@@ -1132,7 +1272,7 @@
       <w:pPr>
         <w:pStyle w:val="Heading2"/>
       </w:pPr>
-      <w:bookmarkStart w:id="1" w:name="_Toc127797949"/>
+      <w:bookmarkStart w:id="1" w:name="_Toc128749865"/>
       <w:r>
         <w:t>Sprint 1:</w:t>
       </w:r>
@@ -1168,7 +1308,7 @@
       <w:pPr>
         <w:pStyle w:val="Heading3"/>
       </w:pPr>
-      <w:bookmarkStart w:id="2" w:name="_Toc127797950"/>
+      <w:bookmarkStart w:id="2" w:name="_Toc128749866"/>
       <w:r>
         <w:t>User Requirements:</w:t>
       </w:r>
@@ -1408,7 +1548,7 @@
       <w:pPr>
         <w:pStyle w:val="Heading3"/>
       </w:pPr>
-      <w:bookmarkStart w:id="3" w:name="_Toc127797951"/>
+      <w:bookmarkStart w:id="3" w:name="_Toc128749867"/>
       <w:r>
         <w:t xml:space="preserve">Sprint 1 </w:t>
       </w:r>
@@ -1459,7 +1599,7 @@
       <w:pPr>
         <w:pStyle w:val="Heading3"/>
       </w:pPr>
-      <w:bookmarkStart w:id="4" w:name="_Toc127797952"/>
+      <w:bookmarkStart w:id="4" w:name="_Toc128749868"/>
       <w:r>
         <w:t>Low Fidelity Prototypes:</w:t>
       </w:r>
@@ -1603,7 +1743,7 @@
       <w:pPr>
         <w:pStyle w:val="Heading3"/>
       </w:pPr>
-      <w:bookmarkStart w:id="5" w:name="_Toc127797953"/>
+      <w:bookmarkStart w:id="5" w:name="_Toc128749869"/>
       <w:r>
         <w:t>Evidence of Progress:</w:t>
       </w:r>
@@ -1772,7 +1912,7 @@
       <w:pPr>
         <w:pStyle w:val="Heading3"/>
       </w:pPr>
-      <w:bookmarkStart w:id="6" w:name="_Toc127797954"/>
+      <w:bookmarkStart w:id="6" w:name="_Toc128749870"/>
       <w:r>
         <w:lastRenderedPageBreak/>
         <w:t>Sprint Summary:</w:t>
@@ -2229,23 +2369,13 @@
         <w:t xml:space="preserve">I did not have previous experience with file IO in C#. All tasks were completed ahead of schedule, </w:t>
       </w:r>
       <w:r>
-        <w:t xml:space="preserve">meaning the last few days could be spent cleaning up code and working on extra features not </w:t>
-      </w:r>
-      <w:proofErr w:type="spellStart"/>
-      <w:r>
-        <w:t>neces</w:t>
-      </w:r>
-      <w:proofErr w:type="spellEnd"/>
+        <w:t>meaning the last few days could be spent cleaning up code and working on extra features not neces</w:t>
+      </w:r>
       <w:r>
         <w:t xml:space="preserve"> </w:t>
       </w:r>
-      <w:proofErr w:type="spellStart"/>
-      <w:r>
-        <w:t>sarily</w:t>
-      </w:r>
-      <w:proofErr w:type="spellEnd"/>
-      <w:r>
-        <w:t xml:space="preserve"> mentioned in the spec, for example</w:t>
+      <w:r>
+        <w:t>sarily mentioned in the spec, for example</w:t>
       </w:r>
       <w:r>
         <w:t>, setting up Audio functionality for later on.</w:t>
@@ -2255,7 +2385,7 @@
       <w:pPr>
         <w:pStyle w:val="Heading3"/>
       </w:pPr>
-      <w:bookmarkStart w:id="7" w:name="_Toc127797955"/>
+      <w:bookmarkStart w:id="7" w:name="_Toc128749871"/>
       <w:r>
         <w:t>Plan for Sprint 2:</w:t>
       </w:r>
@@ -2603,7 +2733,7 @@
       <w:pPr>
         <w:pStyle w:val="Heading2"/>
       </w:pPr>
-      <w:bookmarkStart w:id="8" w:name="_Toc127797956"/>
+      <w:bookmarkStart w:id="8" w:name="_Toc128749872"/>
       <w:r>
         <w:lastRenderedPageBreak/>
         <w:t xml:space="preserve">Sprint 2: Friday 10/02/2023 -  Friday </w:t>
@@ -2617,7 +2747,7 @@
       <w:pPr>
         <w:pStyle w:val="Heading3"/>
       </w:pPr>
-      <w:bookmarkStart w:id="9" w:name="_Toc127797957"/>
+      <w:bookmarkStart w:id="9" w:name="_Toc128749873"/>
       <w:r>
         <w:t>User Requirements:</w:t>
       </w:r>
@@ -2761,7 +2891,7 @@
       <w:pPr>
         <w:pStyle w:val="Heading3"/>
       </w:pPr>
-      <w:bookmarkStart w:id="10" w:name="_Toc127797958"/>
+      <w:bookmarkStart w:id="10" w:name="_Toc128749874"/>
       <w:r>
         <w:t>Sprint 2 Design choices:</w:t>
       </w:r>
@@ -3063,7 +3193,7 @@
       <w:pPr>
         <w:pStyle w:val="Heading3"/>
       </w:pPr>
-      <w:bookmarkStart w:id="11" w:name="_Toc127797959"/>
+      <w:bookmarkStart w:id="11" w:name="_Toc128749875"/>
       <w:r>
         <w:t>State Diagram:</w:t>
       </w:r>
@@ -3223,7 +3353,7 @@
           <w:noProof/>
         </w:rPr>
       </w:pPr>
-      <w:bookmarkStart w:id="12" w:name="_Toc127797960"/>
+      <w:bookmarkStart w:id="12" w:name="_Toc128749876"/>
       <w:r>
         <w:rPr>
           <w:noProof/>
@@ -3293,7 +3423,7 @@
       <w:pPr>
         <w:pStyle w:val="Heading3"/>
       </w:pPr>
-      <w:bookmarkStart w:id="13" w:name="_Toc127797961"/>
+      <w:bookmarkStart w:id="13" w:name="_Toc128749877"/>
       <w:r>
         <w:t>Forecast implementation:</w:t>
       </w:r>
@@ -3386,7 +3516,7 @@
       <w:pPr>
         <w:pStyle w:val="Heading3"/>
       </w:pPr>
-      <w:bookmarkStart w:id="14" w:name="_Toc127797962"/>
+      <w:bookmarkStart w:id="14" w:name="_Toc128749878"/>
       <w:r>
         <w:lastRenderedPageBreak/>
         <w:t>Sprint 2 Evidence:</w:t>
@@ -4488,15 +4618,7 @@
         <w:t>The scheduler plans for 10 steps ahead of the current time (which in this case is 0 as we have not advanced time at all)</w:t>
       </w:r>
       <w:r>
-        <w:t xml:space="preserve">. You’ll notice that the schedule actually extends beyond 10 steps, this is caused when a character is queued for multiple steps. </w:t>
-      </w:r>
-      <w:proofErr w:type="gramStart"/>
-      <w:r>
-        <w:t>So</w:t>
-      </w:r>
-      <w:proofErr w:type="gramEnd"/>
-      <w:r>
-        <w:t xml:space="preserve"> on the 10</w:t>
+        <w:t>. You’ll notice that the schedule actually extends beyond 10 steps, this is caused when a character is queued for multiple steps. So on the 10</w:t>
       </w:r>
       <w:r>
         <w:rPr>
@@ -4534,9 +4656,11 @@
       <w:pPr>
         <w:pStyle w:val="Heading3"/>
       </w:pPr>
+      <w:bookmarkStart w:id="15" w:name="_Toc128749879"/>
       <w:r>
         <w:t>Sprint Summary:</w:t>
       </w:r>
+      <w:bookmarkEnd w:id="15"/>
     </w:p>
     <w:tbl>
       <w:tblPr>
@@ -4871,15 +4995,7 @@
         <w:t>As you can see, I overestimated this sprint quite heavily. I was ahead of schedule from the very start. However, several of these tasks were relatively small ones</w:t>
       </w:r>
       <w:r>
-        <w:t xml:space="preserve">. Connecting the lexer and parser didn’t take long, neither did setting a </w:t>
-      </w:r>
-      <w:proofErr w:type="gramStart"/>
-      <w:r>
-        <w:t>characters</w:t>
-      </w:r>
-      <w:proofErr w:type="gramEnd"/>
-      <w:r>
-        <w:t xml:space="preserve"> class. This meant that the start of the sprint went at a rapid pace as I was focusing on these minor tasks. The major task was designing and implementing the </w:t>
+        <w:t xml:space="preserve">. Connecting the lexer and parser didn’t take long, neither did setting a characters class. This meant that the start of the sprint went at a rapid pace as I was focusing on these minor tasks. The major task was designing and implementing the </w:t>
       </w:r>
       <w:r>
         <w:t>thread scheduling algorithm. You can see where I developed this component on the burndown chart as it plat</w:t>
@@ -4895,24 +5011,18 @@
       <w:pPr>
         <w:pStyle w:val="Heading3"/>
       </w:pPr>
+      <w:bookmarkStart w:id="16" w:name="_Toc128749880"/>
       <w:r>
         <w:t>Plan for Sprint 3:</w:t>
       </w:r>
+      <w:bookmarkEnd w:id="16"/>
     </w:p>
     <w:p>
       <w:r>
         <w:t xml:space="preserve">Following the same plan as the Gannt chart presented in the progress report, sprint 3 will be focussed </w:t>
       </w:r>
       <w:r>
-        <w:t xml:space="preserve">on the scheduler representation, playing </w:t>
-      </w:r>
-      <w:proofErr w:type="gramStart"/>
-      <w:r>
-        <w:t>pausing</w:t>
-      </w:r>
-      <w:proofErr w:type="gramEnd"/>
-      <w:r>
-        <w:t xml:space="preserve"> and stopping the simulation.</w:t>
+        <w:t>on the scheduler representation, playing pausing and stopping the simulation.</w:t>
       </w:r>
       <w:r>
         <w:t xml:space="preserve"> After this sprint is complete, I will be able to watch battles play out, albeit with dummy instructions for now. </w:t>
@@ -5247,26 +5357,52 @@
     </w:tbl>
     <w:p>
       <w:pPr>
-        <w:pStyle w:val="Heading1"/>
+        <w:pStyle w:val="Heading2"/>
       </w:pPr>
       <w:r>
-        <w:t>Attributions &amp; Credits:</w:t>
+        <w:lastRenderedPageBreak/>
+        <w:t>Sprint 3:</w:t>
       </w:r>
     </w:p>
     <w:p>
       <w:r>
-        <w:t xml:space="preserve">Play Icon: </w:t>
-      </w:r>
-      <w:hyperlink r:id="rId21" w:history="1">
-        <w:r>
-          <w:rPr>
-            <w:rStyle w:val="Hyperlink"/>
-          </w:rPr>
-          <w:t>https://www.freepik.com/free-vector/multimedia-black-white-buttons_850225.htm#query=play%20button&amp;position=5&amp;from_view=search&amp;track=robertav1</w:t>
-        </w:r>
-      </w:hyperlink>
+        <w:drawing>
+          <wp:inline distT="0" distB="0" distL="0" distR="0" wp14:anchorId="48840B58" wp14:editId="444DE8A4">
+            <wp:extent cx="5731510" cy="2550795"/>
+            <wp:effectExtent l="0" t="0" r="2540" b="1905"/>
+            <wp:docPr id="9" name="Picture 9"/>
+            <wp:cNvGraphicFramePr>
+              <a:graphicFrameLocks xmlns:a="http://schemas.openxmlformats.org/drawingml/2006/main" noChangeAspect="1"/>
+            </wp:cNvGraphicFramePr>
+            <a:graphic xmlns:a="http://schemas.openxmlformats.org/drawingml/2006/main">
+              <a:graphicData uri="http://schemas.openxmlformats.org/drawingml/2006/picture">
+                <pic:pic xmlns:pic="http://schemas.openxmlformats.org/drawingml/2006/picture">
+                  <pic:nvPicPr>
+                    <pic:cNvPr id="1" name=""/>
+                    <pic:cNvPicPr/>
+                  </pic:nvPicPr>
+                  <pic:blipFill>
+                    <a:blip r:embed="rId21"/>
+                    <a:stretch>
+                      <a:fillRect/>
+                    </a:stretch>
+                  </pic:blipFill>
+                  <pic:spPr>
+                    <a:xfrm>
+                      <a:off x="0" y="0"/>
+                      <a:ext cx="5731510" cy="2550795"/>
+                    </a:xfrm>
+                    <a:prstGeom prst="rect">
+                      <a:avLst/>
+                    </a:prstGeom>
+                  </pic:spPr>
+                </pic:pic>
+              </a:graphicData>
+            </a:graphic>
+          </wp:inline>
+        </w:drawing>
+      </w:r>
     </w:p>
-    <w:p/>
     <w:sectPr>
       <w:headerReference w:type="default" r:id="rId22"/>
       <w:pgSz w:w="11906" w:h="16838"/>

</xml_diff>

<commit_message>
Background overhaul, message passing, yielding, game over
</commit_message>
<xml_diff>
--- a/Documentation.docx
+++ b/Documentation.docx
@@ -2369,13 +2369,23 @@
         <w:t xml:space="preserve">I did not have previous experience with file IO in C#. All tasks were completed ahead of schedule, </w:t>
       </w:r>
       <w:r>
-        <w:t>meaning the last few days could be spent cleaning up code and working on extra features not neces</w:t>
-      </w:r>
+        <w:t xml:space="preserve">meaning the last few days could be spent cleaning up code and working on extra features not </w:t>
+      </w:r>
+      <w:proofErr w:type="spellStart"/>
+      <w:r>
+        <w:t>neces</w:t>
+      </w:r>
+      <w:proofErr w:type="spellEnd"/>
       <w:r>
         <w:t xml:space="preserve"> </w:t>
       </w:r>
-      <w:r>
-        <w:t>sarily mentioned in the spec, for example</w:t>
+      <w:proofErr w:type="spellStart"/>
+      <w:r>
+        <w:t>sarily</w:t>
+      </w:r>
+      <w:proofErr w:type="spellEnd"/>
+      <w:r>
+        <w:t xml:space="preserve"> mentioned in the spec, for example</w:t>
       </w:r>
       <w:r>
         <w:t>, setting up Audio functionality for later on.</w:t>
@@ -3183,11 +3193,6 @@
         <w:lastRenderedPageBreak/>
         <w:t>The alternative is that I reschedule when an event occurs which disrupts the forecast. The drawback this has is that the user may not trust the forecast if it reshuffles too often, and it may not be clearly explained why it suddenly changed. However, if implemented well, it could be used to teach the player about the non-deterministic nature and how it’s impossible to give a truly accurate prediction of a program’s exact execution.</w:t>
       </w:r>
-    </w:p>
-    <w:p>
-      <w:pPr>
-        <w:pStyle w:val="Heading3"/>
-      </w:pPr>
     </w:p>
     <w:p>
       <w:pPr>
@@ -5378,10 +5383,7 @@
         <w:t>Sprint 3:</w:t>
       </w:r>
       <w:r>
-        <w:t xml:space="preserve"> </w:t>
-      </w:r>
-      <w:r>
-        <w:t xml:space="preserve">Friday </w:t>
+        <w:t xml:space="preserve"> Friday </w:t>
       </w:r>
       <w:r>
         <w:t>25</w:t>
@@ -5911,11 +5913,17 @@
         <w:pStyle w:val="Heading3"/>
       </w:pPr>
       <w:r>
-        <w:t>Evidence of Progress:</w:t>
+        <w:t>Sprint 3 Evidence</w:t>
+      </w:r>
+      <w:r>
+        <w:t>:</w:t>
       </w:r>
     </w:p>
     <w:p>
       <w:r>
+        <w:rPr>
+          <w:noProof/>
+        </w:rPr>
         <w:drawing>
           <wp:inline distT="0" distB="0" distL="0" distR="0" wp14:anchorId="68A14522" wp14:editId="42C56BDF">
             <wp:extent cx="5731510" cy="2679700"/>
@@ -5959,6 +5967,9 @@
         <w:t xml:space="preserve"> </w:t>
       </w:r>
       <w:r>
+        <w:rPr>
+          <w:noProof/>
+        </w:rPr>
         <w:drawing>
           <wp:inline distT="0" distB="0" distL="0" distR="0" wp14:anchorId="2C02D804" wp14:editId="48AFAF9B">
             <wp:extent cx="5731510" cy="2680335"/>
@@ -6456,17 +6467,891 @@
         <w:pStyle w:val="Heading3"/>
       </w:pPr>
       <w:r>
-        <w:t>Sprint 4 Plan:</w:t>
+        <w:t>Plan</w:t>
+      </w:r>
+      <w:r>
+        <w:t xml:space="preserve"> for Sprint 4</w:t>
+      </w:r>
+      <w:r>
+        <w:t>:</w:t>
+      </w:r>
+    </w:p>
+    <w:p>
+      <w:r>
+        <w:t>The plan for sprint 4 is to begin brining all components together. By the end of this sprint, I want to be able to play a full simulated battle</w:t>
+      </w:r>
+      <w:r>
+        <w:t xml:space="preserve">, from beginning to end, with all major </w:t>
+      </w:r>
+      <w:r>
+        <w:t xml:space="preserve">battle mechanics implemented. This includes Attacking, Defending, Healing, Blocking, </w:t>
+      </w:r>
+      <w:r>
+        <w:t>Passing Messages, Locking Resources,</w:t>
+      </w:r>
+      <w:r>
+        <w:t xml:space="preserve"> Charging Up, Yielding, Dying and Game Over. </w:t>
+      </w:r>
+      <w:r>
+        <w:t>All these actions should be communicated effectively to the user as well.</w:t>
+      </w:r>
+      <w:r>
+        <w:t xml:space="preserve"> This will require the designing of several UI elements.</w:t>
+      </w:r>
+    </w:p>
+    <w:p>
+      <w:r>
+        <w:t xml:space="preserve"> </w:t>
+      </w:r>
+    </w:p>
+    <w:tbl>
+      <w:tblPr>
+        <w:tblStyle w:val="TableGrid"/>
+        <w:tblW w:w="0" w:type="auto"/>
+        <w:tblLook w:val="04A0" w:firstRow="1" w:lastRow="0" w:firstColumn="1" w:lastColumn="0" w:noHBand="0" w:noVBand="1"/>
+      </w:tblPr>
+      <w:tblGrid>
+        <w:gridCol w:w="2935"/>
+        <w:gridCol w:w="6081"/>
+      </w:tblGrid>
+      <w:tr>
+        <w:tc>
+          <w:tcPr>
+            <w:tcW w:w="2972" w:type="dxa"/>
+          </w:tcPr>
+          <w:tbl>
+            <w:tblPr>
+              <w:tblW w:w="2726" w:type="dxa"/>
+              <w:tblLook w:val="04A0" w:firstRow="1" w:lastRow="0" w:firstColumn="1" w:lastColumn="0" w:noHBand="0" w:noVBand="1"/>
+            </w:tblPr>
+            <w:tblGrid>
+              <w:gridCol w:w="2379"/>
+            </w:tblGrid>
+            <w:tr>
+              <w:trPr>
+                <w:trHeight w:val="288"/>
+              </w:trPr>
+              <w:tc>
+                <w:tcPr>
+                  <w:tcW w:w="2726" w:type="dxa"/>
+                  <w:tcBorders>
+                    <w:top w:val="nil"/>
+                    <w:left w:val="nil"/>
+                    <w:bottom w:val="nil"/>
+                    <w:right w:val="nil"/>
+                  </w:tcBorders>
+                  <w:shd w:val="clear" w:color="000000" w:fill="E7E6E6"/>
+                  <w:noWrap/>
+                  <w:vAlign w:val="bottom"/>
+                  <w:hideMark/>
+                </w:tcPr>
+                <w:p>
+                  <w:pPr>
+                    <w:rPr>
+                      <w:rFonts w:ascii="Calibri" w:eastAsia="Times New Roman" w:hAnsi="Calibri" w:cs="Calibri"/>
+                      <w:color w:val="000000"/>
+                      <w:lang w:eastAsia="en-GB"/>
+                    </w:rPr>
+                  </w:pPr>
+                  <w:r>
+                    <w:rPr>
+                      <w:rFonts w:ascii="Calibri" w:eastAsia="Times New Roman" w:hAnsi="Calibri" w:cs="Calibri"/>
+                      <w:color w:val="000000"/>
+                      <w:lang w:eastAsia="en-GB"/>
+                    </w:rPr>
+                    <w:t>Sprint 4 Backlog:</w:t>
+                  </w:r>
+                </w:p>
+              </w:tc>
+            </w:tr>
+            <w:tr>
+              <w:trPr>
+                <w:trHeight w:val="288"/>
+              </w:trPr>
+              <w:tc>
+                <w:tcPr>
+                  <w:tcW w:w="2726" w:type="dxa"/>
+                  <w:tcBorders>
+                    <w:top w:val="nil"/>
+                    <w:left w:val="nil"/>
+                    <w:bottom w:val="nil"/>
+                    <w:right w:val="nil"/>
+                  </w:tcBorders>
+                  <w:shd w:val="clear" w:color="000000" w:fill="FFC000"/>
+                  <w:noWrap/>
+                  <w:vAlign w:val="bottom"/>
+                  <w:hideMark/>
+                </w:tcPr>
+                <w:p>
+                  <w:pPr>
+                    <w:rPr>
+                      <w:rFonts w:ascii="Calibri" w:eastAsia="Times New Roman" w:hAnsi="Calibri" w:cs="Calibri"/>
+                      <w:color w:val="000000"/>
+                      <w:lang w:eastAsia="en-GB"/>
+                    </w:rPr>
+                  </w:pPr>
+                  <w:r>
+                    <w:rPr>
+                      <w:rFonts w:ascii="Calibri" w:eastAsia="Times New Roman" w:hAnsi="Calibri" w:cs="Calibri"/>
+                      <w:color w:val="000000"/>
+                      <w:lang w:eastAsia="en-GB"/>
+                    </w:rPr>
+                    <w:t>Create Skirmish Battle</w:t>
+                  </w:r>
+                </w:p>
+              </w:tc>
+            </w:tr>
+            <w:tr>
+              <w:trPr>
+                <w:trHeight w:val="288"/>
+              </w:trPr>
+              <w:tc>
+                <w:tcPr>
+                  <w:tcW w:w="2726" w:type="dxa"/>
+                  <w:tcBorders>
+                    <w:top w:val="nil"/>
+                    <w:left w:val="nil"/>
+                    <w:bottom w:val="nil"/>
+                    <w:right w:val="nil"/>
+                  </w:tcBorders>
+                  <w:shd w:val="clear" w:color="000000" w:fill="FFC000"/>
+                  <w:noWrap/>
+                  <w:vAlign w:val="bottom"/>
+                  <w:hideMark/>
+                </w:tcPr>
+                <w:p>
+                  <w:pPr>
+                    <w:rPr>
+                      <w:rFonts w:ascii="Calibri" w:eastAsia="Times New Roman" w:hAnsi="Calibri" w:cs="Calibri"/>
+                      <w:color w:val="000000"/>
+                      <w:lang w:eastAsia="en-GB"/>
+                    </w:rPr>
+                  </w:pPr>
+                  <w:r>
+                    <w:rPr>
+                      <w:rFonts w:ascii="Calibri" w:eastAsia="Times New Roman" w:hAnsi="Calibri" w:cs="Calibri"/>
+                      <w:color w:val="000000"/>
+                      <w:lang w:eastAsia="en-GB"/>
+                    </w:rPr>
+                    <w:t>Customise Skirmish Battle</w:t>
+                  </w:r>
+                </w:p>
+              </w:tc>
+            </w:tr>
+            <w:tr>
+              <w:trPr>
+                <w:trHeight w:val="288"/>
+              </w:trPr>
+              <w:tc>
+                <w:tcPr>
+                  <w:tcW w:w="2726" w:type="dxa"/>
+                  <w:tcBorders>
+                    <w:top w:val="nil"/>
+                    <w:left w:val="nil"/>
+                    <w:bottom w:val="nil"/>
+                    <w:right w:val="nil"/>
+                  </w:tcBorders>
+                  <w:shd w:val="clear" w:color="000000" w:fill="FFC000"/>
+                  <w:noWrap/>
+                  <w:vAlign w:val="bottom"/>
+                  <w:hideMark/>
+                </w:tcPr>
+                <w:p>
+                  <w:pPr>
+                    <w:rPr>
+                      <w:rFonts w:ascii="Calibri" w:eastAsia="Times New Roman" w:hAnsi="Calibri" w:cs="Calibri"/>
+                      <w:color w:val="000000"/>
+                      <w:lang w:eastAsia="en-GB"/>
+                    </w:rPr>
+                  </w:pPr>
+                  <w:r>
+                    <w:rPr>
+                      <w:rFonts w:ascii="Calibri" w:eastAsia="Times New Roman" w:hAnsi="Calibri" w:cs="Calibri"/>
+                      <w:color w:val="000000"/>
+                      <w:lang w:eastAsia="en-GB"/>
+                    </w:rPr>
+                    <w:t>Battle Model</w:t>
+                  </w:r>
+                </w:p>
+              </w:tc>
+            </w:tr>
+            <w:tr>
+              <w:trPr>
+                <w:trHeight w:val="288"/>
+              </w:trPr>
+              <w:tc>
+                <w:tcPr>
+                  <w:tcW w:w="2726" w:type="dxa"/>
+                  <w:tcBorders>
+                    <w:top w:val="nil"/>
+                    <w:left w:val="nil"/>
+                    <w:bottom w:val="nil"/>
+                    <w:right w:val="nil"/>
+                  </w:tcBorders>
+                  <w:shd w:val="clear" w:color="000000" w:fill="FFC000"/>
+                  <w:noWrap/>
+                  <w:vAlign w:val="bottom"/>
+                  <w:hideMark/>
+                </w:tcPr>
+                <w:p>
+                  <w:pPr>
+                    <w:rPr>
+                      <w:rFonts w:ascii="Calibri" w:eastAsia="Times New Roman" w:hAnsi="Calibri" w:cs="Calibri"/>
+                      <w:color w:val="000000"/>
+                      <w:lang w:eastAsia="en-GB"/>
+                    </w:rPr>
+                  </w:pPr>
+                  <w:r>
+                    <w:rPr>
+                      <w:rFonts w:ascii="Calibri" w:eastAsia="Times New Roman" w:hAnsi="Calibri" w:cs="Calibri"/>
+                      <w:color w:val="000000"/>
+                      <w:lang w:eastAsia="en-GB"/>
+                    </w:rPr>
+                    <w:t>Rescheduling</w:t>
+                  </w:r>
+                </w:p>
+              </w:tc>
+            </w:tr>
+            <w:tr>
+              <w:trPr>
+                <w:trHeight w:val="288"/>
+              </w:trPr>
+              <w:tc>
+                <w:tcPr>
+                  <w:tcW w:w="2726" w:type="dxa"/>
+                  <w:tcBorders>
+                    <w:top w:val="nil"/>
+                    <w:left w:val="nil"/>
+                    <w:bottom w:val="nil"/>
+                    <w:right w:val="nil"/>
+                  </w:tcBorders>
+                  <w:shd w:val="clear" w:color="000000" w:fill="FFC000"/>
+                  <w:noWrap/>
+                  <w:vAlign w:val="bottom"/>
+                  <w:hideMark/>
+                </w:tcPr>
+                <w:p>
+                  <w:pPr>
+                    <w:rPr>
+                      <w:rFonts w:ascii="Calibri" w:eastAsia="Times New Roman" w:hAnsi="Calibri" w:cs="Calibri"/>
+                      <w:color w:val="000000"/>
+                      <w:lang w:eastAsia="en-GB"/>
+                    </w:rPr>
+                  </w:pPr>
+                  <w:r>
+                    <w:rPr>
+                      <w:rFonts w:ascii="Calibri" w:eastAsia="Times New Roman" w:hAnsi="Calibri" w:cs="Calibri"/>
+                      <w:color w:val="000000"/>
+                      <w:lang w:eastAsia="en-GB"/>
+                    </w:rPr>
+                    <w:t>Message passing</w:t>
+                  </w:r>
+                </w:p>
+              </w:tc>
+            </w:tr>
+            <w:tr>
+              <w:trPr>
+                <w:trHeight w:val="288"/>
+              </w:trPr>
+              <w:tc>
+                <w:tcPr>
+                  <w:tcW w:w="2726" w:type="dxa"/>
+                  <w:tcBorders>
+                    <w:top w:val="nil"/>
+                    <w:left w:val="nil"/>
+                    <w:bottom w:val="nil"/>
+                    <w:right w:val="nil"/>
+                  </w:tcBorders>
+                  <w:shd w:val="clear" w:color="000000" w:fill="FFC000"/>
+                  <w:noWrap/>
+                  <w:vAlign w:val="bottom"/>
+                  <w:hideMark/>
+                </w:tcPr>
+                <w:p>
+                  <w:pPr>
+                    <w:rPr>
+                      <w:rFonts w:ascii="Calibri" w:eastAsia="Times New Roman" w:hAnsi="Calibri" w:cs="Calibri"/>
+                      <w:color w:val="000000"/>
+                      <w:lang w:eastAsia="en-GB"/>
+                    </w:rPr>
+                  </w:pPr>
+                  <w:r>
+                    <w:rPr>
+                      <w:rFonts w:ascii="Calibri" w:eastAsia="Times New Roman" w:hAnsi="Calibri" w:cs="Calibri"/>
+                      <w:color w:val="000000"/>
+                      <w:lang w:eastAsia="en-GB"/>
+                    </w:rPr>
+                    <w:t>Locking</w:t>
+                  </w:r>
+                </w:p>
+              </w:tc>
+            </w:tr>
+            <w:tr>
+              <w:trPr>
+                <w:trHeight w:val="288"/>
+              </w:trPr>
+              <w:tc>
+                <w:tcPr>
+                  <w:tcW w:w="2726" w:type="dxa"/>
+                  <w:tcBorders>
+                    <w:top w:val="nil"/>
+                    <w:left w:val="nil"/>
+                    <w:bottom w:val="nil"/>
+                    <w:right w:val="nil"/>
+                  </w:tcBorders>
+                  <w:shd w:val="clear" w:color="000000" w:fill="FFC000"/>
+                  <w:noWrap/>
+                  <w:vAlign w:val="bottom"/>
+                  <w:hideMark/>
+                </w:tcPr>
+                <w:p>
+                  <w:pPr>
+                    <w:rPr>
+                      <w:rFonts w:ascii="Calibri" w:eastAsia="Times New Roman" w:hAnsi="Calibri" w:cs="Calibri"/>
+                      <w:color w:val="000000"/>
+                      <w:lang w:eastAsia="en-GB"/>
+                    </w:rPr>
+                  </w:pPr>
+                  <w:r>
+                    <w:rPr>
+                      <w:rFonts w:ascii="Calibri" w:eastAsia="Times New Roman" w:hAnsi="Calibri" w:cs="Calibri"/>
+                      <w:color w:val="000000"/>
+                      <w:lang w:eastAsia="en-GB"/>
+                    </w:rPr>
+                    <w:t>Charging</w:t>
+                  </w:r>
+                </w:p>
+              </w:tc>
+            </w:tr>
+            <w:tr>
+              <w:trPr>
+                <w:trHeight w:val="288"/>
+              </w:trPr>
+              <w:tc>
+                <w:tcPr>
+                  <w:tcW w:w="2726" w:type="dxa"/>
+                  <w:tcBorders>
+                    <w:top w:val="nil"/>
+                    <w:left w:val="nil"/>
+                    <w:bottom w:val="nil"/>
+                    <w:right w:val="nil"/>
+                  </w:tcBorders>
+                  <w:shd w:val="clear" w:color="000000" w:fill="FFC000"/>
+                  <w:noWrap/>
+                  <w:vAlign w:val="bottom"/>
+                  <w:hideMark/>
+                </w:tcPr>
+                <w:p>
+                  <w:pPr>
+                    <w:rPr>
+                      <w:rFonts w:ascii="Calibri" w:eastAsia="Times New Roman" w:hAnsi="Calibri" w:cs="Calibri"/>
+                      <w:color w:val="000000"/>
+                      <w:lang w:eastAsia="en-GB"/>
+                    </w:rPr>
+                  </w:pPr>
+                  <w:r>
+                    <w:rPr>
+                      <w:rFonts w:ascii="Calibri" w:eastAsia="Times New Roman" w:hAnsi="Calibri" w:cs="Calibri"/>
+                      <w:color w:val="000000"/>
+                      <w:lang w:eastAsia="en-GB"/>
+                    </w:rPr>
+                    <w:t>Yielding</w:t>
+                  </w:r>
+                </w:p>
+              </w:tc>
+            </w:tr>
+            <w:tr>
+              <w:trPr>
+                <w:trHeight w:val="288"/>
+              </w:trPr>
+              <w:tc>
+                <w:tcPr>
+                  <w:tcW w:w="2726" w:type="dxa"/>
+                  <w:tcBorders>
+                    <w:top w:val="nil"/>
+                    <w:left w:val="nil"/>
+                    <w:bottom w:val="nil"/>
+                    <w:right w:val="nil"/>
+                  </w:tcBorders>
+                  <w:shd w:val="clear" w:color="000000" w:fill="FFC000"/>
+                  <w:noWrap/>
+                  <w:vAlign w:val="bottom"/>
+                  <w:hideMark/>
+                </w:tcPr>
+                <w:p>
+                  <w:pPr>
+                    <w:rPr>
+                      <w:rFonts w:ascii="Calibri" w:eastAsia="Times New Roman" w:hAnsi="Calibri" w:cs="Calibri"/>
+                      <w:color w:val="000000"/>
+                      <w:lang w:eastAsia="en-GB"/>
+                    </w:rPr>
+                  </w:pPr>
+                  <w:r>
+                    <w:rPr>
+                      <w:rFonts w:ascii="Calibri" w:eastAsia="Times New Roman" w:hAnsi="Calibri" w:cs="Calibri"/>
+                      <w:color w:val="000000"/>
+                      <w:lang w:eastAsia="en-GB"/>
+                    </w:rPr>
+                    <w:t>Character Death</w:t>
+                  </w:r>
+                </w:p>
+              </w:tc>
+            </w:tr>
+            <w:tr>
+              <w:trPr>
+                <w:trHeight w:val="288"/>
+              </w:trPr>
+              <w:tc>
+                <w:tcPr>
+                  <w:tcW w:w="2726" w:type="dxa"/>
+                  <w:tcBorders>
+                    <w:top w:val="nil"/>
+                    <w:left w:val="nil"/>
+                    <w:bottom w:val="nil"/>
+                    <w:right w:val="nil"/>
+                  </w:tcBorders>
+                  <w:shd w:val="clear" w:color="000000" w:fill="FFC000"/>
+                  <w:noWrap/>
+                  <w:vAlign w:val="bottom"/>
+                  <w:hideMark/>
+                </w:tcPr>
+                <w:p>
+                  <w:pPr>
+                    <w:rPr>
+                      <w:rFonts w:ascii="Calibri" w:eastAsia="Times New Roman" w:hAnsi="Calibri" w:cs="Calibri"/>
+                      <w:color w:val="000000"/>
+                      <w:lang w:eastAsia="en-GB"/>
+                    </w:rPr>
+                  </w:pPr>
+                  <w:r>
+                    <w:rPr>
+                      <w:rFonts w:ascii="Calibri" w:eastAsia="Times New Roman" w:hAnsi="Calibri" w:cs="Calibri"/>
+                      <w:color w:val="000000"/>
+                      <w:lang w:eastAsia="en-GB"/>
+                    </w:rPr>
+                    <w:t>End Game Victory / Defeat</w:t>
+                  </w:r>
+                </w:p>
+              </w:tc>
+            </w:tr>
+            <w:tr>
+              <w:trPr>
+                <w:trHeight w:val="288"/>
+              </w:trPr>
+              <w:tc>
+                <w:tcPr>
+                  <w:tcW w:w="2726" w:type="dxa"/>
+                  <w:tcBorders>
+                    <w:top w:val="nil"/>
+                    <w:left w:val="nil"/>
+                    <w:bottom w:val="nil"/>
+                    <w:right w:val="nil"/>
+                  </w:tcBorders>
+                  <w:shd w:val="clear" w:color="000000" w:fill="FFC000"/>
+                  <w:noWrap/>
+                  <w:vAlign w:val="bottom"/>
+                  <w:hideMark/>
+                </w:tcPr>
+                <w:p>
+                  <w:pPr>
+                    <w:rPr>
+                      <w:rFonts w:ascii="Calibri" w:eastAsia="Times New Roman" w:hAnsi="Calibri" w:cs="Calibri"/>
+                      <w:color w:val="000000"/>
+                      <w:lang w:eastAsia="en-GB"/>
+                    </w:rPr>
+                  </w:pPr>
+                  <w:r>
+                    <w:rPr>
+                      <w:rFonts w:ascii="Calibri" w:eastAsia="Times New Roman" w:hAnsi="Calibri" w:cs="Calibri"/>
+                      <w:color w:val="000000"/>
+                      <w:lang w:eastAsia="en-GB"/>
+                    </w:rPr>
+                    <w:t>Health Bars</w:t>
+                  </w:r>
+                </w:p>
+              </w:tc>
+            </w:tr>
+          </w:tbl>
+          <w:p/>
+        </w:tc>
+        <w:tc>
+          <w:tcPr>
+            <w:tcW w:w="6044" w:type="dxa"/>
+          </w:tcPr>
+          <w:p>
+            <w:r>
+              <w:rPr>
+                <w:noProof/>
+              </w:rPr>
+              <w:drawing>
+                <wp:inline distT="0" distB="0" distL="0" distR="0" wp14:anchorId="09DB8EED" wp14:editId="425EFAB8">
+                  <wp:extent cx="3726872" cy="2493819"/>
+                  <wp:effectExtent l="0" t="0" r="6985" b="1905"/>
+                  <wp:docPr id="25" name="Chart 25">
+                    <a:extLst xmlns:a="http://schemas.openxmlformats.org/drawingml/2006/main">
+                      <a:ext uri="{FF2B5EF4-FFF2-40B4-BE49-F238E27FC236}">
+                        <a16:creationId xmlns:a16="http://schemas.microsoft.com/office/drawing/2014/main" id="{2E28A75A-8CF7-6D38-7D70-3EA42E3A35A2}"/>
+                      </a:ext>
+                    </a:extLst>
+                  </wp:docPr>
+                  <wp:cNvGraphicFramePr/>
+                  <a:graphic xmlns:a="http://schemas.openxmlformats.org/drawingml/2006/main">
+                    <a:graphicData uri="http://schemas.openxmlformats.org/drawingml/2006/chart">
+                      <c:chart xmlns:c="http://schemas.openxmlformats.org/drawingml/2006/chart" xmlns:r="http://schemas.openxmlformats.org/officeDocument/2006/relationships" r:id="rId30"/>
+                    </a:graphicData>
+                  </a:graphic>
+                </wp:inline>
+              </w:drawing>
+            </w:r>
+          </w:p>
+        </w:tc>
+      </w:tr>
+    </w:tbl>
+    <w:p/>
+    <w:p>
+      <w:pPr>
+        <w:spacing w:after="160" w:line="259" w:lineRule="auto"/>
+      </w:pPr>
+      <w:r>
+        <w:br w:type="page"/>
+      </w:r>
+    </w:p>
+    <w:p/>
+    <w:p>
+      <w:pPr>
+        <w:pStyle w:val="Heading2"/>
+      </w:pPr>
+      <w:r>
+        <w:t xml:space="preserve">Sprint 4: Friday </w:t>
+      </w:r>
+      <w:r>
+        <w:t>10/03/2023 – Friday 24/03/2023</w:t>
       </w:r>
     </w:p>
     <w:p>
       <w:pPr>
         <w:pStyle w:val="Heading3"/>
       </w:pPr>
+      <w:r>
+        <w:t>User Requirements:</w:t>
+      </w:r>
     </w:p>
-    <w:p/>
+    <w:tbl>
+      <w:tblPr>
+        <w:tblStyle w:val="TableGrid"/>
+        <w:tblW w:w="0" w:type="auto"/>
+        <w:tblBorders>
+          <w:top w:val="none" w:sz="0" w:space="0" w:color="auto"/>
+          <w:left w:val="none" w:sz="0" w:space="0" w:color="auto"/>
+          <w:bottom w:val="none" w:sz="0" w:space="0" w:color="auto"/>
+          <w:right w:val="none" w:sz="0" w:space="0" w:color="auto"/>
+        </w:tblBorders>
+        <w:tblLook w:val="04A0" w:firstRow="1" w:lastRow="0" w:firstColumn="1" w:lastColumn="0" w:noHBand="0" w:noVBand="1"/>
+      </w:tblPr>
+      <w:tblGrid>
+        <w:gridCol w:w="1276"/>
+        <w:gridCol w:w="7740"/>
+      </w:tblGrid>
+      <w:tr>
+        <w:tc>
+          <w:tcPr>
+            <w:tcW w:w="1276" w:type="dxa"/>
+            <w:shd w:val="clear" w:color="auto" w:fill="E7E6E6" w:themeFill="background2"/>
+          </w:tcPr>
+          <w:p>
+            <w:pPr>
+              <w:rPr>
+                <w:rStyle w:val="Strong"/>
+              </w:rPr>
+            </w:pPr>
+            <w:r>
+              <w:rPr>
+                <w:rStyle w:val="Strong"/>
+              </w:rPr>
+              <w:t>Story ID:</w:t>
+            </w:r>
+          </w:p>
+        </w:tc>
+        <w:tc>
+          <w:tcPr>
+            <w:tcW w:w="7740" w:type="dxa"/>
+            <w:shd w:val="clear" w:color="auto" w:fill="E7E6E6" w:themeFill="background2"/>
+          </w:tcPr>
+          <w:p>
+            <w:pPr>
+              <w:rPr>
+                <w:rStyle w:val="Strong"/>
+              </w:rPr>
+            </w:pPr>
+            <w:r>
+              <w:rPr>
+                <w:rStyle w:val="Strong"/>
+              </w:rPr>
+              <w:t>Description:</w:t>
+            </w:r>
+          </w:p>
+        </w:tc>
+      </w:tr>
+      <w:tr>
+        <w:tc>
+          <w:tcPr>
+            <w:tcW w:w="1276" w:type="dxa"/>
+          </w:tcPr>
+          <w:p>
+            <w:r>
+              <w:t>13</w:t>
+            </w:r>
+          </w:p>
+        </w:tc>
+        <w:tc>
+          <w:tcPr>
+            <w:tcW w:w="7740" w:type="dxa"/>
+          </w:tcPr>
+          <w:p>
+            <w:r>
+              <w:rPr>
+                <w:rStyle w:val="markedcontent"/>
+              </w:rPr>
+              <w:t>As a player, I want to be able to play a skirmish battle outside the</w:t>
+            </w:r>
+            <w:r>
+              <w:br/>
+            </w:r>
+            <w:r>
+              <w:rPr>
+                <w:rStyle w:val="markedcontent"/>
+              </w:rPr>
+              <w:t>main campaign so that I can practice my skills in a more customised</w:t>
+            </w:r>
+            <w:r>
+              <w:br/>
+            </w:r>
+            <w:r>
+              <w:rPr>
+                <w:rStyle w:val="markedcontent"/>
+              </w:rPr>
+              <w:t>battle</w:t>
+            </w:r>
+          </w:p>
+        </w:tc>
+      </w:tr>
+      <w:tr>
+        <w:tc>
+          <w:tcPr>
+            <w:tcW w:w="1276" w:type="dxa"/>
+          </w:tcPr>
+          <w:p>
+            <w:r>
+              <w:t>14</w:t>
+            </w:r>
+          </w:p>
+        </w:tc>
+        <w:tc>
+          <w:tcPr>
+            <w:tcW w:w="7740" w:type="dxa"/>
+          </w:tcPr>
+          <w:p>
+            <w:pPr>
+              <w:rPr>
+                <w:rStyle w:val="markedcontent"/>
+              </w:rPr>
+            </w:pPr>
+            <w:r>
+              <w:rPr>
+                <w:rStyle w:val="markedcontent"/>
+              </w:rPr>
+              <w:t>As a player, I want to be able to customise a skirmish battle so that</w:t>
+            </w:r>
+            <w:r>
+              <w:br/>
+            </w:r>
+            <w:r>
+              <w:rPr>
+                <w:rStyle w:val="markedcontent"/>
+              </w:rPr>
+              <w:t>I can define the number of teammates, enemies, player health,</w:t>
+            </w:r>
+            <w:r>
+              <w:br/>
+            </w:r>
+            <w:r>
+              <w:rPr>
+                <w:rStyle w:val="markedcontent"/>
+              </w:rPr>
+              <w:t>player damage etc</w:t>
+            </w:r>
+          </w:p>
+        </w:tc>
+      </w:tr>
+      <w:tr>
+        <w:tc>
+          <w:tcPr>
+            <w:tcW w:w="1276" w:type="dxa"/>
+          </w:tcPr>
+          <w:p>
+            <w:r>
+              <w:t>4</w:t>
+            </w:r>
+          </w:p>
+        </w:tc>
+        <w:tc>
+          <w:tcPr>
+            <w:tcW w:w="7740" w:type="dxa"/>
+          </w:tcPr>
+          <w:p>
+            <w:pPr>
+              <w:rPr>
+                <w:rStyle w:val="markedcontent"/>
+              </w:rPr>
+            </w:pPr>
+            <w:r>
+              <w:rPr>
+                <w:rStyle w:val="markedcontent"/>
+              </w:rPr>
+              <w:t>As a player I want to be able to play the match simulation to watch</w:t>
+            </w:r>
+            <w:r>
+              <w:br/>
+            </w:r>
+            <w:r>
+              <w:rPr>
+                <w:rStyle w:val="markedcontent"/>
+              </w:rPr>
+              <w:t>how my team performs and complete the level by winning</w:t>
+            </w:r>
+          </w:p>
+        </w:tc>
+      </w:tr>
+    </w:tbl>
+    <w:p>
+      <w:pPr>
+        <w:pStyle w:val="Heading3"/>
+      </w:pPr>
+      <w:r>
+        <w:t xml:space="preserve">Sprint 4 Design </w:t>
+      </w:r>
+      <w:r>
+        <w:t>Choices</w:t>
+      </w:r>
+      <w:r>
+        <w:t>:</w:t>
+      </w:r>
+    </w:p>
+    <w:p>
+      <w:r>
+        <w:t>The first design choice I have made during this sprint</w:t>
+      </w:r>
+      <w:r>
+        <w:t xml:space="preserve"> is to do with the balance of the execution model. When the mechanics were first implemented, there was a strong bias towards playstyles which just prioritised making as many attacks as possible, as such, </w:t>
+      </w:r>
+      <w:r>
+        <w:t>the less logic a script had, the more attacks it would get in in a given time period. To balance this, I had to reduce the time cost of instructions</w:t>
+      </w:r>
+      <w:r>
+        <w:t>. However, in the current model, the minimum time cost is 3 steps.</w:t>
+      </w:r>
+      <w:r>
+        <w:t xml:space="preserve"> </w:t>
+      </w:r>
+      <w:r>
+        <w:t xml:space="preserve">This is because the </w:t>
+      </w:r>
+      <w:r>
+        <w:t xml:space="preserve">execution state spends 1 step loading the instruction, 1 step waiting, and 1 step executing. </w:t>
+      </w:r>
+      <w:r>
+        <w:t>Therefore</w:t>
+      </w:r>
+      <w:r>
+        <w:t>,</w:t>
+      </w:r>
+      <w:r>
+        <w:t xml:space="preserve"> I have partially redesigned the execution model, which you can </w:t>
+      </w:r>
+      <w:r>
+        <w:t>see in the next section.</w:t>
+      </w:r>
+    </w:p>
+    <w:p>
+      <w:r>
+        <w:br/>
+        <w:t xml:space="preserve">The other design choices to make this sprint came down to balancing. As I can now begin playing simulations, I can start identifying </w:t>
+      </w:r>
+      <w:r>
+        <w:t xml:space="preserve">dominant playstyles and strategies and adjust time costs accordingly. An example of this was increasing the </w:t>
+      </w:r>
+    </w:p>
+    <w:p>
+      <w:pPr>
+        <w:pStyle w:val="Heading3"/>
+      </w:pPr>
+      <w:r>
+        <w:t>New Execution Model:</w:t>
+      </w:r>
+    </w:p>
+    <w:p>
+      <w:r>
+        <w:drawing>
+          <wp:inline distT="0" distB="0" distL="0" distR="0" wp14:anchorId="64913DB8" wp14:editId="13DC421B">
+            <wp:extent cx="5731510" cy="2962910"/>
+            <wp:effectExtent l="0" t="0" r="2540" b="8890"/>
+            <wp:docPr id="26" name="Picture 26"/>
+            <wp:cNvGraphicFramePr>
+              <a:graphicFrameLocks xmlns:a="http://schemas.openxmlformats.org/drawingml/2006/main" noChangeAspect="1"/>
+            </wp:cNvGraphicFramePr>
+            <a:graphic xmlns:a="http://schemas.openxmlformats.org/drawingml/2006/main">
+              <a:graphicData uri="http://schemas.openxmlformats.org/drawingml/2006/picture">
+                <pic:pic xmlns:pic="http://schemas.openxmlformats.org/drawingml/2006/picture">
+                  <pic:nvPicPr>
+                    <pic:cNvPr id="1" name=""/>
+                    <pic:cNvPicPr/>
+                  </pic:nvPicPr>
+                  <pic:blipFill>
+                    <a:blip r:embed="rId31"/>
+                    <a:stretch>
+                      <a:fillRect/>
+                    </a:stretch>
+                  </pic:blipFill>
+                  <pic:spPr>
+                    <a:xfrm>
+                      <a:off x="0" y="0"/>
+                      <a:ext cx="5731510" cy="2962910"/>
+                    </a:xfrm>
+                    <a:prstGeom prst="rect">
+                      <a:avLst/>
+                    </a:prstGeom>
+                  </pic:spPr>
+                </pic:pic>
+              </a:graphicData>
+            </a:graphic>
+          </wp:inline>
+        </w:drawing>
+      </w:r>
+    </w:p>
+    <w:p>
+      <w:r>
+        <w:t>The major differences are as follows. If an instructions has wait time 0, then it will immediately execute, and loop straight back to the loading state.</w:t>
+      </w:r>
+      <w:r>
+        <w:t xml:space="preserve"> Furthermore, the Listening and Locking states also skip the execution state, this is because </w:t>
+      </w:r>
+      <w:r>
+        <w:t>locking a resource must be done on the turn that a resources is identified as being free, since waiting another turn to then lock it could result in concurrent access.</w:t>
+      </w:r>
+      <w:r>
+        <w:t xml:space="preserve"> Listening does the same thing. </w:t>
+      </w:r>
+    </w:p>
+    <w:p>
+      <w:pPr>
+        <w:pStyle w:val="Heading3"/>
+      </w:pPr>
+      <w:r>
+        <w:t>Sprint 4 Evidence:</w:t>
+      </w:r>
+    </w:p>
     <w:sectPr>
-      <w:headerReference w:type="default" r:id="rId30"/>
+      <w:headerReference w:type="default" r:id="rId32"/>
       <w:pgSz w:w="11906" w:h="16838"/>
       <w:pgMar w:top="1440" w:right="1440" w:bottom="1440" w:left="1440" w:header="708" w:footer="708" w:gutter="0"/>
       <w:cols w:space="708"/>
@@ -7809,6 +8694,399 @@
 </c:chartSpace>
 </file>
 
+<file path=word/charts/chart10.xml><?xml version="1.0" encoding="utf-8"?>
+<c:chartSpace xmlns:c="http://schemas.openxmlformats.org/drawingml/2006/chart" xmlns:a="http://schemas.openxmlformats.org/drawingml/2006/main" xmlns:r="http://schemas.openxmlformats.org/officeDocument/2006/relationships" xmlns:c16r2="http://schemas.microsoft.com/office/drawing/2015/06/chart">
+  <c:date1904 val="0"/>
+  <c:lang val="en-US"/>
+  <c:roundedCorners val="0"/>
+  <mc:AlternateContent xmlns:mc="http://schemas.openxmlformats.org/markup-compatibility/2006">
+    <mc:Choice xmlns:c14="http://schemas.microsoft.com/office/drawing/2007/8/2/chart" Requires="c14">
+      <c14:style val="102"/>
+    </mc:Choice>
+    <mc:Fallback>
+      <c:style val="2"/>
+    </mc:Fallback>
+  </mc:AlternateContent>
+  <c:chart>
+    <c:title>
+      <c:tx>
+        <c:rich>
+          <a:bodyPr rot="0" spcFirstLastPara="1" vertOverflow="ellipsis" vert="horz" wrap="square" anchor="ctr" anchorCtr="1"/>
+          <a:lstStyle/>
+          <a:p>
+            <a:pPr>
+              <a:defRPr sz="1400" b="0" i="0" u="none" strike="noStrike" kern="1200" spc="0" baseline="0">
+                <a:solidFill>
+                  <a:schemeClr val="tx1">
+                    <a:lumMod val="65000"/>
+                    <a:lumOff val="35000"/>
+                  </a:schemeClr>
+                </a:solidFill>
+                <a:latin typeface="+mn-lt"/>
+                <a:ea typeface="+mn-ea"/>
+                <a:cs typeface="+mn-cs"/>
+              </a:defRPr>
+            </a:pPr>
+            <a:r>
+              <a:rPr lang="en-US"/>
+              <a:t>Sprint 4 Burndown Plan</a:t>
+            </a:r>
+          </a:p>
+        </c:rich>
+      </c:tx>
+      <c:overlay val="0"/>
+      <c:spPr>
+        <a:noFill/>
+        <a:ln>
+          <a:noFill/>
+        </a:ln>
+        <a:effectLst/>
+      </c:spPr>
+      <c:txPr>
+        <a:bodyPr rot="0" spcFirstLastPara="1" vertOverflow="ellipsis" vert="horz" wrap="square" anchor="ctr" anchorCtr="1"/>
+        <a:lstStyle/>
+        <a:p>
+          <a:pPr>
+            <a:defRPr sz="1400" b="0" i="0" u="none" strike="noStrike" kern="1200" spc="0" baseline="0">
+              <a:solidFill>
+                <a:schemeClr val="tx1">
+                  <a:lumMod val="65000"/>
+                  <a:lumOff val="35000"/>
+                </a:schemeClr>
+              </a:solidFill>
+              <a:latin typeface="+mn-lt"/>
+              <a:ea typeface="+mn-ea"/>
+              <a:cs typeface="+mn-cs"/>
+            </a:defRPr>
+          </a:pPr>
+          <a:endParaRPr lang="en-US"/>
+        </a:p>
+      </c:txPr>
+    </c:title>
+    <c:autoTitleDeleted val="0"/>
+    <c:plotArea>
+      <c:layout/>
+      <c:lineChart>
+        <c:grouping val="stacked"/>
+        <c:varyColors val="0"/>
+        <c:ser>
+          <c:idx val="0"/>
+          <c:order val="0"/>
+          <c:tx>
+            <c:strRef>
+              <c:f>Burndown!$C$51</c:f>
+              <c:strCache>
+                <c:ptCount val="1"/>
+                <c:pt idx="0">
+                  <c:v>Planned</c:v>
+                </c:pt>
+              </c:strCache>
+            </c:strRef>
+          </c:tx>
+          <c:spPr>
+            <a:ln w="28575" cap="rnd">
+              <a:solidFill>
+                <a:schemeClr val="accent1"/>
+              </a:solidFill>
+              <a:prstDash val="sysDot"/>
+              <a:round/>
+            </a:ln>
+            <a:effectLst/>
+          </c:spPr>
+          <c:marker>
+            <c:symbol val="circle"/>
+            <c:size val="5"/>
+            <c:spPr>
+              <a:solidFill>
+                <a:schemeClr val="accent1"/>
+              </a:solidFill>
+              <a:ln w="9525">
+                <a:solidFill>
+                  <a:schemeClr val="accent1"/>
+                </a:solidFill>
+                <a:prstDash val="sysDot"/>
+              </a:ln>
+              <a:effectLst/>
+            </c:spPr>
+          </c:marker>
+          <c:cat>
+            <c:numRef>
+              <c:f>Burndown!$B$52:$B$65</c:f>
+              <c:numCache>
+                <c:formatCode>m/d/yyyy</c:formatCode>
+                <c:ptCount val="14"/>
+                <c:pt idx="0">
+                  <c:v>44995</c:v>
+                </c:pt>
+                <c:pt idx="1">
+                  <c:v>44996</c:v>
+                </c:pt>
+                <c:pt idx="2">
+                  <c:v>44997</c:v>
+                </c:pt>
+                <c:pt idx="3">
+                  <c:v>44998</c:v>
+                </c:pt>
+                <c:pt idx="4">
+                  <c:v>44999</c:v>
+                </c:pt>
+                <c:pt idx="5">
+                  <c:v>45000</c:v>
+                </c:pt>
+                <c:pt idx="6">
+                  <c:v>45001</c:v>
+                </c:pt>
+                <c:pt idx="7">
+                  <c:v>45002</c:v>
+                </c:pt>
+                <c:pt idx="8">
+                  <c:v>45003</c:v>
+                </c:pt>
+                <c:pt idx="9">
+                  <c:v>45004</c:v>
+                </c:pt>
+                <c:pt idx="10">
+                  <c:v>45005</c:v>
+                </c:pt>
+                <c:pt idx="11">
+                  <c:v>45006</c:v>
+                </c:pt>
+                <c:pt idx="12">
+                  <c:v>45007</c:v>
+                </c:pt>
+                <c:pt idx="13">
+                  <c:v>45008</c:v>
+                </c:pt>
+              </c:numCache>
+            </c:numRef>
+          </c:cat>
+          <c:val>
+            <c:numRef>
+              <c:f>Burndown!$C$52:$C$65</c:f>
+              <c:numCache>
+                <c:formatCode>General</c:formatCode>
+                <c:ptCount val="14"/>
+                <c:pt idx="0">
+                  <c:v>11</c:v>
+                </c:pt>
+                <c:pt idx="1">
+                  <c:v>11</c:v>
+                </c:pt>
+                <c:pt idx="2">
+                  <c:v>10</c:v>
+                </c:pt>
+                <c:pt idx="3">
+                  <c:v>9</c:v>
+                </c:pt>
+                <c:pt idx="4">
+                  <c:v>8</c:v>
+                </c:pt>
+                <c:pt idx="5">
+                  <c:v>7</c:v>
+                </c:pt>
+                <c:pt idx="6">
+                  <c:v>6</c:v>
+                </c:pt>
+                <c:pt idx="7">
+                  <c:v>5</c:v>
+                </c:pt>
+                <c:pt idx="8">
+                  <c:v>5</c:v>
+                </c:pt>
+                <c:pt idx="9">
+                  <c:v>4</c:v>
+                </c:pt>
+                <c:pt idx="10">
+                  <c:v>3</c:v>
+                </c:pt>
+                <c:pt idx="11">
+                  <c:v>2</c:v>
+                </c:pt>
+                <c:pt idx="12">
+                  <c:v>1</c:v>
+                </c:pt>
+                <c:pt idx="13">
+                  <c:v>0</c:v>
+                </c:pt>
+              </c:numCache>
+            </c:numRef>
+          </c:val>
+          <c:smooth val="0"/>
+          <c:extLst>
+            <c:ext xmlns:c16="http://schemas.microsoft.com/office/drawing/2014/chart" uri="{C3380CC4-5D6E-409C-BE32-E72D297353CC}">
+              <c16:uniqueId val="{00000000-3E76-4A3F-975F-BF4A669BDC2F}"/>
+            </c:ext>
+          </c:extLst>
+        </c:ser>
+        <c:dLbls>
+          <c:showLegendKey val="0"/>
+          <c:showVal val="0"/>
+          <c:showCatName val="0"/>
+          <c:showSerName val="0"/>
+          <c:showPercent val="0"/>
+          <c:showBubbleSize val="0"/>
+        </c:dLbls>
+        <c:marker val="1"/>
+        <c:smooth val="0"/>
+        <c:axId val="991231824"/>
+        <c:axId val="991230576"/>
+      </c:lineChart>
+      <c:dateAx>
+        <c:axId val="991231824"/>
+        <c:scaling>
+          <c:orientation val="minMax"/>
+        </c:scaling>
+        <c:delete val="0"/>
+        <c:axPos val="b"/>
+        <c:numFmt formatCode="m/d/yyyy" sourceLinked="1"/>
+        <c:majorTickMark val="out"/>
+        <c:minorTickMark val="none"/>
+        <c:tickLblPos val="nextTo"/>
+        <c:spPr>
+          <a:noFill/>
+          <a:ln w="9525" cap="flat" cmpd="sng" algn="ctr">
+            <a:solidFill>
+              <a:schemeClr val="tx1">
+                <a:lumMod val="15000"/>
+                <a:lumOff val="85000"/>
+              </a:schemeClr>
+            </a:solidFill>
+            <a:round/>
+          </a:ln>
+          <a:effectLst/>
+        </c:spPr>
+        <c:txPr>
+          <a:bodyPr rot="-60000000" spcFirstLastPara="1" vertOverflow="ellipsis" vert="horz" wrap="square" anchor="ctr" anchorCtr="1"/>
+          <a:lstStyle/>
+          <a:p>
+            <a:pPr>
+              <a:defRPr sz="900" b="0" i="0" u="none" strike="noStrike" kern="1200" baseline="0">
+                <a:solidFill>
+                  <a:schemeClr val="tx1">
+                    <a:lumMod val="65000"/>
+                    <a:lumOff val="35000"/>
+                  </a:schemeClr>
+                </a:solidFill>
+                <a:latin typeface="+mn-lt"/>
+                <a:ea typeface="+mn-ea"/>
+                <a:cs typeface="+mn-cs"/>
+              </a:defRPr>
+            </a:pPr>
+            <a:endParaRPr lang="en-US"/>
+          </a:p>
+        </c:txPr>
+        <c:crossAx val="991230576"/>
+        <c:crosses val="autoZero"/>
+        <c:auto val="1"/>
+        <c:lblOffset val="100"/>
+        <c:baseTimeUnit val="days"/>
+      </c:dateAx>
+      <c:valAx>
+        <c:axId val="991230576"/>
+        <c:scaling>
+          <c:orientation val="minMax"/>
+        </c:scaling>
+        <c:delete val="0"/>
+        <c:axPos val="l"/>
+        <c:majorGridlines>
+          <c:spPr>
+            <a:ln w="9525" cap="flat" cmpd="sng" algn="ctr">
+              <a:solidFill>
+                <a:schemeClr val="tx1">
+                  <a:lumMod val="15000"/>
+                  <a:lumOff val="85000"/>
+                </a:schemeClr>
+              </a:solidFill>
+              <a:round/>
+            </a:ln>
+            <a:effectLst/>
+          </c:spPr>
+        </c:majorGridlines>
+        <c:numFmt formatCode="General" sourceLinked="1"/>
+        <c:majorTickMark val="none"/>
+        <c:minorTickMark val="none"/>
+        <c:tickLblPos val="nextTo"/>
+        <c:spPr>
+          <a:noFill/>
+          <a:ln>
+            <a:noFill/>
+          </a:ln>
+          <a:effectLst/>
+        </c:spPr>
+        <c:txPr>
+          <a:bodyPr rot="-60000000" spcFirstLastPara="1" vertOverflow="ellipsis" vert="horz" wrap="square" anchor="ctr" anchorCtr="1"/>
+          <a:lstStyle/>
+          <a:p>
+            <a:pPr>
+              <a:defRPr sz="900" b="0" i="0" u="none" strike="noStrike" kern="1200" baseline="0">
+                <a:solidFill>
+                  <a:schemeClr val="tx1">
+                    <a:lumMod val="65000"/>
+                    <a:lumOff val="35000"/>
+                  </a:schemeClr>
+                </a:solidFill>
+                <a:latin typeface="+mn-lt"/>
+                <a:ea typeface="+mn-ea"/>
+                <a:cs typeface="+mn-cs"/>
+              </a:defRPr>
+            </a:pPr>
+            <a:endParaRPr lang="en-US"/>
+          </a:p>
+        </c:txPr>
+        <c:crossAx val="991231824"/>
+        <c:crosses val="autoZero"/>
+        <c:crossBetween val="between"/>
+      </c:valAx>
+      <c:spPr>
+        <a:noFill/>
+        <a:ln>
+          <a:noFill/>
+        </a:ln>
+        <a:effectLst/>
+      </c:spPr>
+    </c:plotArea>
+    <c:plotVisOnly val="1"/>
+    <c:dispBlanksAs val="zero"/>
+    <c:extLst>
+      <c:ext xmlns:c16r3="http://schemas.microsoft.com/office/drawing/2017/03/chart" uri="{56B9EC1D-385E-4148-901F-78D8002777C0}">
+        <c16r3:dataDisplayOptions16>
+          <c16r3:dispNaAsBlank val="1"/>
+        </c16r3:dataDisplayOptions16>
+      </c:ext>
+    </c:extLst>
+    <c:showDLblsOverMax val="0"/>
+  </c:chart>
+  <c:spPr>
+    <a:solidFill>
+      <a:schemeClr val="bg1"/>
+    </a:solidFill>
+    <a:ln w="9525" cap="flat" cmpd="sng" algn="ctr">
+      <a:solidFill>
+        <a:schemeClr val="tx1">
+          <a:lumMod val="15000"/>
+          <a:lumOff val="85000"/>
+        </a:schemeClr>
+      </a:solidFill>
+      <a:round/>
+    </a:ln>
+    <a:effectLst/>
+  </c:spPr>
+  <c:txPr>
+    <a:bodyPr/>
+    <a:lstStyle/>
+    <a:p>
+      <a:pPr>
+        <a:defRPr/>
+      </a:pPr>
+      <a:endParaRPr lang="en-US"/>
+    </a:p>
+  </c:txPr>
+  <c:externalData r:id="rId3">
+    <c:autoUpdate val="0"/>
+  </c:externalData>
+</c:chartSpace>
+</file>
+
 <file path=word/charts/chart2.xml><?xml version="1.0" encoding="utf-8"?>
 <c:chartSpace xmlns:c="http://schemas.openxmlformats.org/drawingml/2006/chart" xmlns:a="http://schemas.openxmlformats.org/drawingml/2006/main" xmlns:r="http://schemas.openxmlformats.org/officeDocument/2006/relationships" xmlns:c16r2="http://schemas.microsoft.com/office/drawing/2015/06/chart">
   <c:date1904 val="0"/>
@@ -12131,6 +13409,46 @@
 </cs:colorStyle>
 </file>
 
+<file path=word/charts/colors10.xml><?xml version="1.0" encoding="utf-8"?>
+<cs:colorStyle xmlns:cs="http://schemas.microsoft.com/office/drawing/2012/chartStyle" xmlns:a="http://schemas.openxmlformats.org/drawingml/2006/main" meth="cycle" id="10">
+  <a:schemeClr val="accent1"/>
+  <a:schemeClr val="accent2"/>
+  <a:schemeClr val="accent3"/>
+  <a:schemeClr val="accent4"/>
+  <a:schemeClr val="accent5"/>
+  <a:schemeClr val="accent6"/>
+  <cs:variation/>
+  <cs:variation>
+    <a:lumMod val="60000"/>
+  </cs:variation>
+  <cs:variation>
+    <a:lumMod val="80000"/>
+    <a:lumOff val="20000"/>
+  </cs:variation>
+  <cs:variation>
+    <a:lumMod val="80000"/>
+  </cs:variation>
+  <cs:variation>
+    <a:lumMod val="60000"/>
+    <a:lumOff val="40000"/>
+  </cs:variation>
+  <cs:variation>
+    <a:lumMod val="50000"/>
+  </cs:variation>
+  <cs:variation>
+    <a:lumMod val="70000"/>
+    <a:lumOff val="30000"/>
+  </cs:variation>
+  <cs:variation>
+    <a:lumMod val="70000"/>
+  </cs:variation>
+  <cs:variation>
+    <a:lumMod val="50000"/>
+    <a:lumOff val="50000"/>
+  </cs:variation>
+</cs:colorStyle>
+</file>
+
 <file path=word/charts/colors2.xml><?xml version="1.0" encoding="utf-8"?>
 <cs:colorStyle xmlns:cs="http://schemas.microsoft.com/office/drawing/2012/chartStyle" xmlns:a="http://schemas.openxmlformats.org/drawingml/2006/main" meth="cycle" id="10">
   <a:schemeClr val="accent1"/>
@@ -12954,6 +14272,509 @@
 </cs:chartStyle>
 </file>
 
+<file path=word/charts/style10.xml><?xml version="1.0" encoding="utf-8"?>
+<cs:chartStyle xmlns:cs="http://schemas.microsoft.com/office/drawing/2012/chartStyle" xmlns:a="http://schemas.openxmlformats.org/drawingml/2006/main" id="332">
+  <cs:axisTitle>
+    <cs:lnRef idx="0"/>
+    <cs:fillRef idx="0"/>
+    <cs:effectRef idx="0"/>
+    <cs:fontRef idx="minor">
+      <a:schemeClr val="tx1">
+        <a:lumMod val="65000"/>
+        <a:lumOff val="35000"/>
+      </a:schemeClr>
+    </cs:fontRef>
+    <cs:defRPr sz="1000" kern="1200"/>
+  </cs:axisTitle>
+  <cs:categoryAxis>
+    <cs:lnRef idx="0"/>
+    <cs:fillRef idx="0"/>
+    <cs:effectRef idx="0"/>
+    <cs:fontRef idx="minor">
+      <a:schemeClr val="tx1">
+        <a:lumMod val="65000"/>
+        <a:lumOff val="35000"/>
+      </a:schemeClr>
+    </cs:fontRef>
+    <cs:spPr>
+      <a:ln w="9525" cap="flat" cmpd="sng" algn="ctr">
+        <a:solidFill>
+          <a:schemeClr val="tx1">
+            <a:lumMod val="15000"/>
+            <a:lumOff val="85000"/>
+          </a:schemeClr>
+        </a:solidFill>
+        <a:round/>
+      </a:ln>
+    </cs:spPr>
+    <cs:defRPr sz="900" kern="1200"/>
+  </cs:categoryAxis>
+  <cs:chartArea mods="allowNoFillOverride allowNoLineOverride">
+    <cs:lnRef idx="0"/>
+    <cs:fillRef idx="0"/>
+    <cs:effectRef idx="0"/>
+    <cs:fontRef idx="minor">
+      <a:schemeClr val="tx1"/>
+    </cs:fontRef>
+    <cs:spPr>
+      <a:solidFill>
+        <a:schemeClr val="bg1"/>
+      </a:solidFill>
+      <a:ln w="9525" cap="flat" cmpd="sng" algn="ctr">
+        <a:solidFill>
+          <a:schemeClr val="tx1">
+            <a:lumMod val="15000"/>
+            <a:lumOff val="85000"/>
+          </a:schemeClr>
+        </a:solidFill>
+        <a:round/>
+      </a:ln>
+    </cs:spPr>
+    <cs:defRPr sz="1000" kern="1200"/>
+  </cs:chartArea>
+  <cs:dataLabel>
+    <cs:lnRef idx="0"/>
+    <cs:fillRef idx="0"/>
+    <cs:effectRef idx="0"/>
+    <cs:fontRef idx="minor">
+      <a:schemeClr val="tx1">
+        <a:lumMod val="75000"/>
+        <a:lumOff val="25000"/>
+      </a:schemeClr>
+    </cs:fontRef>
+    <cs:defRPr sz="900" kern="1200"/>
+  </cs:dataLabel>
+  <cs:dataLabelCallout>
+    <cs:lnRef idx="0"/>
+    <cs:fillRef idx="0"/>
+    <cs:effectRef idx="0"/>
+    <cs:fontRef idx="minor">
+      <a:schemeClr val="dk1">
+        <a:lumMod val="65000"/>
+        <a:lumOff val="35000"/>
+      </a:schemeClr>
+    </cs:fontRef>
+    <cs:spPr>
+      <a:solidFill>
+        <a:schemeClr val="lt1"/>
+      </a:solidFill>
+      <a:ln>
+        <a:solidFill>
+          <a:schemeClr val="dk1">
+            <a:lumMod val="25000"/>
+            <a:lumOff val="75000"/>
+          </a:schemeClr>
+        </a:solidFill>
+      </a:ln>
+    </cs:spPr>
+    <cs:defRPr sz="900" kern="1200"/>
+    <cs:bodyPr rot="0" spcFirstLastPara="1" vertOverflow="clip" horzOverflow="clip" vert="horz" wrap="square" lIns="36576" tIns="18288" rIns="36576" bIns="18288" anchor="ctr" anchorCtr="1">
+      <a:spAutoFit/>
+    </cs:bodyPr>
+  </cs:dataLabelCallout>
+  <cs:dataPoint>
+    <cs:lnRef idx="0"/>
+    <cs:fillRef idx="1">
+      <cs:styleClr val="auto"/>
+    </cs:fillRef>
+    <cs:effectRef idx="0"/>
+    <cs:fontRef idx="minor">
+      <a:schemeClr val="tx1"/>
+    </cs:fontRef>
+  </cs:dataPoint>
+  <cs:dataPoint3D>
+    <cs:lnRef idx="0"/>
+    <cs:fillRef idx="1">
+      <cs:styleClr val="auto"/>
+    </cs:fillRef>
+    <cs:effectRef idx="0"/>
+    <cs:fontRef idx="minor">
+      <a:schemeClr val="tx1"/>
+    </cs:fontRef>
+  </cs:dataPoint3D>
+  <cs:dataPointLine>
+    <cs:lnRef idx="0">
+      <cs:styleClr val="auto"/>
+    </cs:lnRef>
+    <cs:fillRef idx="1"/>
+    <cs:effectRef idx="0"/>
+    <cs:fontRef idx="minor">
+      <a:schemeClr val="tx1"/>
+    </cs:fontRef>
+    <cs:spPr>
+      <a:ln w="28575" cap="rnd">
+        <a:solidFill>
+          <a:schemeClr val="phClr"/>
+        </a:solidFill>
+        <a:round/>
+      </a:ln>
+    </cs:spPr>
+  </cs:dataPointLine>
+  <cs:dataPointMarker>
+    <cs:lnRef idx="0">
+      <cs:styleClr val="auto"/>
+    </cs:lnRef>
+    <cs:fillRef idx="1">
+      <cs:styleClr val="auto"/>
+    </cs:fillRef>
+    <cs:effectRef idx="0"/>
+    <cs:fontRef idx="minor">
+      <a:schemeClr val="tx1"/>
+    </cs:fontRef>
+    <cs:spPr>
+      <a:ln w="9525">
+        <a:solidFill>
+          <a:schemeClr val="phClr"/>
+        </a:solidFill>
+      </a:ln>
+    </cs:spPr>
+  </cs:dataPointMarker>
+  <cs:dataPointMarkerLayout symbol="circle" size="5"/>
+  <cs:dataPointWireframe>
+    <cs:lnRef idx="0">
+      <cs:styleClr val="auto"/>
+    </cs:lnRef>
+    <cs:fillRef idx="1"/>
+    <cs:effectRef idx="0"/>
+    <cs:fontRef idx="minor">
+      <a:schemeClr val="tx1"/>
+    </cs:fontRef>
+    <cs:spPr>
+      <a:ln w="9525" cap="rnd">
+        <a:solidFill>
+          <a:schemeClr val="phClr"/>
+        </a:solidFill>
+        <a:round/>
+      </a:ln>
+    </cs:spPr>
+  </cs:dataPointWireframe>
+  <cs:dataTable>
+    <cs:lnRef idx="0"/>
+    <cs:fillRef idx="0"/>
+    <cs:effectRef idx="0"/>
+    <cs:fontRef idx="minor">
+      <a:schemeClr val="tx1">
+        <a:lumMod val="65000"/>
+        <a:lumOff val="35000"/>
+      </a:schemeClr>
+    </cs:fontRef>
+    <cs:spPr>
+      <a:noFill/>
+      <a:ln w="9525" cap="flat" cmpd="sng" algn="ctr">
+        <a:solidFill>
+          <a:schemeClr val="tx1">
+            <a:lumMod val="15000"/>
+            <a:lumOff val="85000"/>
+          </a:schemeClr>
+        </a:solidFill>
+        <a:round/>
+      </a:ln>
+    </cs:spPr>
+    <cs:defRPr sz="900" kern="1200"/>
+  </cs:dataTable>
+  <cs:downBar>
+    <cs:lnRef idx="0"/>
+    <cs:fillRef idx="0"/>
+    <cs:effectRef idx="0"/>
+    <cs:fontRef idx="minor">
+      <a:schemeClr val="dk1"/>
+    </cs:fontRef>
+    <cs:spPr>
+      <a:solidFill>
+        <a:schemeClr val="dk1">
+          <a:lumMod val="65000"/>
+          <a:lumOff val="35000"/>
+        </a:schemeClr>
+      </a:solidFill>
+      <a:ln w="9525">
+        <a:solidFill>
+          <a:schemeClr val="tx1">
+            <a:lumMod val="65000"/>
+            <a:lumOff val="35000"/>
+          </a:schemeClr>
+        </a:solidFill>
+      </a:ln>
+    </cs:spPr>
+  </cs:downBar>
+  <cs:dropLine>
+    <cs:lnRef idx="0"/>
+    <cs:fillRef idx="0"/>
+    <cs:effectRef idx="0"/>
+    <cs:fontRef idx="minor">
+      <a:schemeClr val="tx1"/>
+    </cs:fontRef>
+    <cs:spPr>
+      <a:ln w="9525" cap="flat" cmpd="sng" algn="ctr">
+        <a:solidFill>
+          <a:schemeClr val="tx1">
+            <a:lumMod val="35000"/>
+            <a:lumOff val="65000"/>
+          </a:schemeClr>
+        </a:solidFill>
+        <a:round/>
+      </a:ln>
+    </cs:spPr>
+  </cs:dropLine>
+  <cs:errorBar>
+    <cs:lnRef idx="0"/>
+    <cs:fillRef idx="0"/>
+    <cs:effectRef idx="0"/>
+    <cs:fontRef idx="minor">
+      <a:schemeClr val="tx1"/>
+    </cs:fontRef>
+    <cs:spPr>
+      <a:ln w="9525" cap="flat" cmpd="sng" algn="ctr">
+        <a:solidFill>
+          <a:schemeClr val="tx1">
+            <a:lumMod val="65000"/>
+            <a:lumOff val="35000"/>
+          </a:schemeClr>
+        </a:solidFill>
+        <a:round/>
+      </a:ln>
+    </cs:spPr>
+  </cs:errorBar>
+  <cs:floor>
+    <cs:lnRef idx="0"/>
+    <cs:fillRef idx="0"/>
+    <cs:effectRef idx="0"/>
+    <cs:fontRef idx="minor">
+      <a:schemeClr val="tx1"/>
+    </cs:fontRef>
+    <cs:spPr>
+      <a:noFill/>
+      <a:ln>
+        <a:noFill/>
+      </a:ln>
+    </cs:spPr>
+  </cs:floor>
+  <cs:gridlineMajor>
+    <cs:lnRef idx="0"/>
+    <cs:fillRef idx="0"/>
+    <cs:effectRef idx="0"/>
+    <cs:fontRef idx="minor">
+      <a:schemeClr val="tx1"/>
+    </cs:fontRef>
+    <cs:spPr>
+      <a:ln w="9525" cap="flat" cmpd="sng" algn="ctr">
+        <a:solidFill>
+          <a:schemeClr val="tx1">
+            <a:lumMod val="15000"/>
+            <a:lumOff val="85000"/>
+          </a:schemeClr>
+        </a:solidFill>
+        <a:round/>
+      </a:ln>
+    </cs:spPr>
+  </cs:gridlineMajor>
+  <cs:gridlineMinor>
+    <cs:lnRef idx="0"/>
+    <cs:fillRef idx="0"/>
+    <cs:effectRef idx="0"/>
+    <cs:fontRef idx="minor">
+      <a:schemeClr val="tx1"/>
+    </cs:fontRef>
+    <cs:spPr>
+      <a:ln w="9525" cap="flat" cmpd="sng" algn="ctr">
+        <a:solidFill>
+          <a:schemeClr val="tx1">
+            <a:lumMod val="5000"/>
+            <a:lumOff val="95000"/>
+          </a:schemeClr>
+        </a:solidFill>
+        <a:round/>
+      </a:ln>
+    </cs:spPr>
+  </cs:gridlineMinor>
+  <cs:hiLoLine>
+    <cs:lnRef idx="0"/>
+    <cs:fillRef idx="0"/>
+    <cs:effectRef idx="0"/>
+    <cs:fontRef idx="minor">
+      <a:schemeClr val="tx1"/>
+    </cs:fontRef>
+    <cs:spPr>
+      <a:ln w="9525" cap="flat" cmpd="sng" algn="ctr">
+        <a:solidFill>
+          <a:schemeClr val="tx1">
+            <a:lumMod val="75000"/>
+            <a:lumOff val="25000"/>
+          </a:schemeClr>
+        </a:solidFill>
+        <a:round/>
+      </a:ln>
+    </cs:spPr>
+  </cs:hiLoLine>
+  <cs:leaderLine>
+    <cs:lnRef idx="0"/>
+    <cs:fillRef idx="0"/>
+    <cs:effectRef idx="0"/>
+    <cs:fontRef idx="minor">
+      <a:schemeClr val="tx1"/>
+    </cs:fontRef>
+    <cs:spPr>
+      <a:ln w="9525" cap="flat" cmpd="sng" algn="ctr">
+        <a:solidFill>
+          <a:schemeClr val="tx1">
+            <a:lumMod val="35000"/>
+            <a:lumOff val="65000"/>
+          </a:schemeClr>
+        </a:solidFill>
+        <a:round/>
+      </a:ln>
+    </cs:spPr>
+  </cs:leaderLine>
+  <cs:legend>
+    <cs:lnRef idx="0"/>
+    <cs:fillRef idx="0"/>
+    <cs:effectRef idx="0"/>
+    <cs:fontRef idx="minor">
+      <a:schemeClr val="tx1">
+        <a:lumMod val="65000"/>
+        <a:lumOff val="35000"/>
+      </a:schemeClr>
+    </cs:fontRef>
+    <cs:defRPr sz="900" kern="1200"/>
+  </cs:legend>
+  <cs:plotArea mods="allowNoFillOverride allowNoLineOverride">
+    <cs:lnRef idx="0"/>
+    <cs:fillRef idx="0"/>
+    <cs:effectRef idx="0"/>
+    <cs:fontRef idx="minor">
+      <a:schemeClr val="tx1"/>
+    </cs:fontRef>
+  </cs:plotArea>
+  <cs:plotArea3D mods="allowNoFillOverride allowNoLineOverride">
+    <cs:lnRef idx="0"/>
+    <cs:fillRef idx="0"/>
+    <cs:effectRef idx="0"/>
+    <cs:fontRef idx="minor">
+      <a:schemeClr val="tx1"/>
+    </cs:fontRef>
+  </cs:plotArea3D>
+  <cs:seriesAxis>
+    <cs:lnRef idx="0"/>
+    <cs:fillRef idx="0"/>
+    <cs:effectRef idx="0"/>
+    <cs:fontRef idx="minor">
+      <a:schemeClr val="tx1">
+        <a:lumMod val="65000"/>
+        <a:lumOff val="35000"/>
+      </a:schemeClr>
+    </cs:fontRef>
+    <cs:defRPr sz="900" kern="1200"/>
+  </cs:seriesAxis>
+  <cs:seriesLine>
+    <cs:lnRef idx="0"/>
+    <cs:fillRef idx="0"/>
+    <cs:effectRef idx="0"/>
+    <cs:fontRef idx="minor">
+      <a:schemeClr val="tx1"/>
+    </cs:fontRef>
+    <cs:spPr>
+      <a:ln w="9525" cap="flat" cmpd="sng" algn="ctr">
+        <a:solidFill>
+          <a:schemeClr val="tx1">
+            <a:lumMod val="35000"/>
+            <a:lumOff val="65000"/>
+          </a:schemeClr>
+        </a:solidFill>
+        <a:round/>
+      </a:ln>
+    </cs:spPr>
+  </cs:seriesLine>
+  <cs:title>
+    <cs:lnRef idx="0"/>
+    <cs:fillRef idx="0"/>
+    <cs:effectRef idx="0"/>
+    <cs:fontRef idx="minor">
+      <a:schemeClr val="tx1">
+        <a:lumMod val="65000"/>
+        <a:lumOff val="35000"/>
+      </a:schemeClr>
+    </cs:fontRef>
+    <cs:defRPr sz="1400" b="0" kern="1200" spc="0" baseline="0"/>
+  </cs:title>
+  <cs:trendline>
+    <cs:lnRef idx="0">
+      <cs:styleClr val="auto"/>
+    </cs:lnRef>
+    <cs:fillRef idx="0"/>
+    <cs:effectRef idx="0"/>
+    <cs:fontRef idx="minor">
+      <a:schemeClr val="tx1"/>
+    </cs:fontRef>
+    <cs:spPr>
+      <a:ln w="19050" cap="rnd">
+        <a:solidFill>
+          <a:schemeClr val="phClr"/>
+        </a:solidFill>
+        <a:prstDash val="sysDot"/>
+      </a:ln>
+    </cs:spPr>
+  </cs:trendline>
+  <cs:trendlineLabel>
+    <cs:lnRef idx="0"/>
+    <cs:fillRef idx="0"/>
+    <cs:effectRef idx="0"/>
+    <cs:fontRef idx="minor">
+      <a:schemeClr val="tx1">
+        <a:lumMod val="65000"/>
+        <a:lumOff val="35000"/>
+      </a:schemeClr>
+    </cs:fontRef>
+    <cs:defRPr sz="900" kern="1200"/>
+  </cs:trendlineLabel>
+  <cs:upBar>
+    <cs:lnRef idx="0"/>
+    <cs:fillRef idx="0"/>
+    <cs:effectRef idx="0"/>
+    <cs:fontRef idx="minor">
+      <a:schemeClr val="dk1"/>
+    </cs:fontRef>
+    <cs:spPr>
+      <a:solidFill>
+        <a:schemeClr val="lt1"/>
+      </a:solidFill>
+      <a:ln w="9525">
+        <a:solidFill>
+          <a:schemeClr val="tx1">
+            <a:lumMod val="15000"/>
+            <a:lumOff val="85000"/>
+          </a:schemeClr>
+        </a:solidFill>
+      </a:ln>
+    </cs:spPr>
+  </cs:upBar>
+  <cs:valueAxis>
+    <cs:lnRef idx="0"/>
+    <cs:fillRef idx="0"/>
+    <cs:effectRef idx="0"/>
+    <cs:fontRef idx="minor">
+      <a:schemeClr val="tx1">
+        <a:lumMod val="65000"/>
+        <a:lumOff val="35000"/>
+      </a:schemeClr>
+    </cs:fontRef>
+    <cs:defRPr sz="900" kern="1200"/>
+  </cs:valueAxis>
+  <cs:wall>
+    <cs:lnRef idx="0"/>
+    <cs:fillRef idx="0"/>
+    <cs:effectRef idx="0"/>
+    <cs:fontRef idx="minor">
+      <a:schemeClr val="tx1"/>
+    </cs:fontRef>
+    <cs:spPr>
+      <a:noFill/>
+      <a:ln>
+        <a:noFill/>
+      </a:ln>
+    </cs:spPr>
+  </cs:wall>
+</cs:chartStyle>
+</file>
+
 <file path=word/charts/style2.xml><?xml version="1.0" encoding="utf-8"?>
 <cs:chartStyle xmlns:cs="http://schemas.microsoft.com/office/drawing/2012/chartStyle" xmlns:a="http://schemas.openxmlformats.org/drawingml/2006/main" id="332">
   <cs:axisTitle>

</xml_diff>